<commit_message>
add some adaptation for Unit 2 Days 17-19. not quite finished yet.
</commit_message>
<xml_diff>
--- a/Unit2/Unit2 17.docx
+++ b/Unit2/Unit2 17.docx
@@ -276,15 +276,40 @@
           <w:numId w:val="4"/>
         </w:numPr>
         <w:spacing w:after="240"/>
-        <w:rPr>
-          <w:rFonts w:ascii="Arial" w:hAnsi="Arial" w:cs="Arial"/>
-        </w:rPr>
-      </w:pPr>
-      <w:r>
-        <w:rPr>
-          <w:rFonts w:ascii="Arial" w:hAnsi="Arial" w:cs="Arial"/>
-        </w:rPr>
-        <w:t>Follow the directions in The Muddy City Problem on p. 78.</w:t>
+      </w:pPr>
+      <w:r>
+        <w:rPr>
+          <w:rFonts w:ascii="Arial" w:hAnsi="Arial" w:cs="Arial"/>
+        </w:rPr>
+        <w:t xml:space="preserve">For visually impaired students we use a tactile graph on paper that allows graph information to be read in printed text and braille as well as providing information through touch by using </w:t>
+      </w:r>
+      <w:proofErr w:type="spellStart"/>
+      <w:r>
+        <w:rPr>
+          <w:rFonts w:ascii="Arial" w:hAnsi="Arial" w:cs="Arial"/>
+        </w:rPr>
+        <w:t>wikkistix</w:t>
+      </w:r>
+      <w:proofErr w:type="spellEnd"/>
+      <w:r>
+        <w:rPr>
+          <w:rFonts w:ascii="Arial" w:hAnsi="Arial" w:cs="Arial"/>
+        </w:rPr>
+        <w:t xml:space="preserve">. A sample is included below. The “houses” or cities are represented as circles/spirals with their names written in print and braille next to them. Edges between cities are straight lines made of </w:t>
+      </w:r>
+      <w:proofErr w:type="spellStart"/>
+      <w:r>
+        <w:rPr>
+          <w:rFonts w:ascii="Arial" w:hAnsi="Arial" w:cs="Arial"/>
+        </w:rPr>
+        <w:t>wikkistix</w:t>
+      </w:r>
+      <w:proofErr w:type="spellEnd"/>
+      <w:r>
+        <w:rPr>
+          <w:rFonts w:ascii="Arial" w:hAnsi="Arial" w:cs="Arial"/>
+        </w:rPr>
+        <w:t>. Their weights are represented by the number of bars going across them, by a printed number, and a braille number located to the upper right corner of the bars.</w:t>
       </w:r>
     </w:p>
     <w:p>
@@ -298,9 +323,50 @@
       </w:pPr>
       <w:r>
         <w:rPr>
-          <w:rFonts w:ascii="Arial" w:hAnsi="Arial" w:cs="Arial"/>
-        </w:rPr>
-        <w:t>Have students work with their elbow partners.</w:t>
+          <w:noProof/>
+        </w:rPr>
+        <w:lastRenderedPageBreak/>
+        <w:drawing>
+          <wp:inline distT="0" distB="0" distL="0" distR="0">
+            <wp:extent cx="3736035" cy="4983376"/>
+            <wp:effectExtent l="5080" t="0" r="3175" b="3175"/>
+            <wp:docPr id="1" name="Picture 1"/>
+            <wp:cNvGraphicFramePr>
+              <a:graphicFrameLocks xmlns:a="http://schemas.openxmlformats.org/drawingml/2006/main" noChangeAspect="1"/>
+            </wp:cNvGraphicFramePr>
+            <a:graphic xmlns:a="http://schemas.openxmlformats.org/drawingml/2006/main">
+              <a:graphicData uri="http://schemas.openxmlformats.org/drawingml/2006/picture">
+                <pic:pic xmlns:pic="http://schemas.openxmlformats.org/drawingml/2006/picture">
+                  <pic:nvPicPr>
+                    <pic:cNvPr id="0" name="graph_pic.jpg"/>
+                    <pic:cNvPicPr/>
+                  </pic:nvPicPr>
+                  <pic:blipFill>
+                    <a:blip r:embed="rId6" cstate="print">
+                      <a:extLst>
+                        <a:ext uri="{28A0092B-C50C-407E-A947-70E740481C1C}">
+                          <a14:useLocalDpi xmlns:a14="http://schemas.microsoft.com/office/drawing/2010/main" val="0"/>
+                        </a:ext>
+                      </a:extLst>
+                    </a:blip>
+                    <a:stretch>
+                      <a:fillRect/>
+                    </a:stretch>
+                  </pic:blipFill>
+                  <pic:spPr>
+                    <a:xfrm rot="16200000">
+                      <a:off x="0" y="0"/>
+                      <a:ext cx="3741368" cy="4990489"/>
+                    </a:xfrm>
+                    <a:prstGeom prst="rect">
+                      <a:avLst/>
+                    </a:prstGeom>
+                  </pic:spPr>
+                </pic:pic>
+              </a:graphicData>
+            </a:graphic>
+          </wp:inline>
+        </w:drawing>
       </w:r>
     </w:p>
     <w:p>
@@ -313,6 +379,56 @@
         <w:spacing w:after="240"/>
       </w:pPr>
       <w:r>
+        <w:t>Although difficult to see, all of the numbers and names have braille labels next to them.</w:t>
+      </w:r>
+      <w:bookmarkStart w:id="0" w:name="_GoBack"/>
+      <w:bookmarkEnd w:id="0"/>
+    </w:p>
+    <w:p>
+      <w:pPr>
+        <w:pStyle w:val="ListParagraph"/>
+        <w:numPr>
+          <w:ilvl w:val="1"/>
+          <w:numId w:val="4"/>
+        </w:numPr>
+        <w:spacing w:after="240"/>
+        <w:rPr>
+          <w:rFonts w:ascii="Arial" w:hAnsi="Arial" w:cs="Arial"/>
+        </w:rPr>
+      </w:pPr>
+      <w:r>
+        <w:rPr>
+          <w:rFonts w:ascii="Arial" w:hAnsi="Arial" w:cs="Arial"/>
+        </w:rPr>
+        <w:t>Follow the directions in The Muddy City Problem on p. 78.</w:t>
+      </w:r>
+    </w:p>
+    <w:p>
+      <w:pPr>
+        <w:pStyle w:val="ListParagraph"/>
+        <w:numPr>
+          <w:ilvl w:val="1"/>
+          <w:numId w:val="4"/>
+        </w:numPr>
+        <w:spacing w:after="240"/>
+      </w:pPr>
+      <w:r>
+        <w:rPr>
+          <w:rFonts w:ascii="Arial" w:hAnsi="Arial" w:cs="Arial"/>
+        </w:rPr>
+        <w:t>Have students work with their elbow partners.</w:t>
+      </w:r>
+    </w:p>
+    <w:p>
+      <w:pPr>
+        <w:pStyle w:val="ListParagraph"/>
+        <w:numPr>
+          <w:ilvl w:val="1"/>
+          <w:numId w:val="4"/>
+        </w:numPr>
+        <w:spacing w:after="240"/>
+      </w:pPr>
+      <w:r>
         <w:rPr>
           <w:rFonts w:ascii="Arial" w:hAnsi="Arial" w:cs="Arial"/>
         </w:rPr>
@@ -380,16 +496,14 @@
         <w:rPr>
           <w:rFonts w:ascii="Arial" w:hAnsi="Arial" w:cs="Arial"/>
         </w:rPr>
-        <w:t>Emphasize the idea of shortest path.</w:t>
-      </w:r>
-    </w:p>
-    <w:p>
-      <w:pPr>
-        <w:spacing w:after="240"/>
-        <w:rPr>
-          <w:b/>
-        </w:rPr>
-      </w:pPr>
+        <w:t>Emph</w:t>
+      </w:r>
+      <w:r>
+        <w:rPr>
+          <w:rFonts w:ascii="Arial" w:hAnsi="Arial" w:cs="Arial"/>
+        </w:rPr>
+        <w:t>asize the idea of shortest path</w:t>
+      </w:r>
     </w:p>
     <w:p>
       <w:pPr>
@@ -419,15 +533,7 @@
         <w:rPr>
           <w:rFonts w:ascii="Arial" w:hAnsi="Arial" w:cs="Arial"/>
         </w:rPr>
-        <w:t>Bell, Tim, Ian Witten and Mike Fellows. Com</w:t>
-      </w:r>
-      <w:bookmarkStart w:id="0" w:name="_GoBack"/>
-      <w:bookmarkEnd w:id="0"/>
-      <w:r>
-        <w:rPr>
-          <w:rFonts w:ascii="Arial" w:hAnsi="Arial" w:cs="Arial"/>
-        </w:rPr>
-        <w:t xml:space="preserve">puter Science Unplugged. Canterbury, New Zealand: 2002. </w:t>
+        <w:t xml:space="preserve">Bell, Tim, Ian Witten and Mike Fellows. Computer Science Unplugged. Canterbury, New Zealand: 2002. </w:t>
       </w:r>
     </w:p>
     <w:p>
@@ -446,15 +552,6 @@
         <w:t xml:space="preserve">Computer Science Unplugged Activity 9: The Muddy City—Minimal Spanning Trees, pp. 76-80 </w:t>
       </w:r>
     </w:p>
-    <w:p>
-      <w:r>
-        <w:rPr>
-          <w:rFonts w:ascii="Arial" w:hAnsi="Arial" w:cs="Arial"/>
-        </w:rPr>
-        <w:br w:type="page"/>
-      </w:r>
-    </w:p>
-    <w:p/>
     <w:sectPr>
       <w:pgSz w:w="12240" w:h="15840"/>
       <w:pgMar w:top="1440" w:right="1440" w:bottom="1440" w:left="1440" w:header="720" w:footer="720" w:gutter="0"/>
@@ -1252,6 +1349,36 @@
       <w:contextualSpacing/>
     </w:pPr>
   </w:style>
+  <w:style w:type="paragraph" w:styleId="BalloonText">
+    <w:name w:val="Balloon Text"/>
+    <w:basedOn w:val="Normal"/>
+    <w:link w:val="BalloonTextChar"/>
+    <w:uiPriority w:val="99"/>
+    <w:semiHidden/>
+    <w:unhideWhenUsed/>
+    <w:rsid w:val="00A65FDC"/>
+    <w:pPr>
+      <w:spacing w:after="0" w:line="240" w:lineRule="auto"/>
+    </w:pPr>
+    <w:rPr>
+      <w:rFonts w:ascii="Tahoma" w:hAnsi="Tahoma" w:cs="Tahoma"/>
+      <w:sz w:val="16"/>
+      <w:szCs w:val="16"/>
+    </w:rPr>
+  </w:style>
+  <w:style w:type="character" w:customStyle="1" w:styleId="BalloonTextChar">
+    <w:name w:val="Balloon Text Char"/>
+    <w:basedOn w:val="DefaultParagraphFont"/>
+    <w:link w:val="BalloonText"/>
+    <w:uiPriority w:val="99"/>
+    <w:semiHidden/>
+    <w:rsid w:val="00A65FDC"/>
+    <w:rPr>
+      <w:rFonts w:ascii="Tahoma" w:eastAsiaTheme="minorEastAsia" w:hAnsi="Tahoma" w:cs="Tahoma"/>
+      <w:sz w:val="16"/>
+      <w:szCs w:val="16"/>
+    </w:rPr>
+  </w:style>
 </w:styles>
 </file>
 
@@ -1456,6 +1583,36 @@
       <w:ind w:left="720"/>
       <w:contextualSpacing/>
     </w:pPr>
+  </w:style>
+  <w:style w:type="paragraph" w:styleId="BalloonText">
+    <w:name w:val="Balloon Text"/>
+    <w:basedOn w:val="Normal"/>
+    <w:link w:val="BalloonTextChar"/>
+    <w:uiPriority w:val="99"/>
+    <w:semiHidden/>
+    <w:unhideWhenUsed/>
+    <w:rsid w:val="00A65FDC"/>
+    <w:pPr>
+      <w:spacing w:after="0" w:line="240" w:lineRule="auto"/>
+    </w:pPr>
+    <w:rPr>
+      <w:rFonts w:ascii="Tahoma" w:hAnsi="Tahoma" w:cs="Tahoma"/>
+      <w:sz w:val="16"/>
+      <w:szCs w:val="16"/>
+    </w:rPr>
+  </w:style>
+  <w:style w:type="character" w:customStyle="1" w:styleId="BalloonTextChar">
+    <w:name w:val="Balloon Text Char"/>
+    <w:basedOn w:val="DefaultParagraphFont"/>
+    <w:link w:val="BalloonText"/>
+    <w:uiPriority w:val="99"/>
+    <w:semiHidden/>
+    <w:rsid w:val="00A65FDC"/>
+    <w:rPr>
+      <w:rFonts w:ascii="Tahoma" w:eastAsiaTheme="minorEastAsia" w:hAnsi="Tahoma" w:cs="Tahoma"/>
+      <w:sz w:val="16"/>
+      <w:szCs w:val="16"/>
+    </w:rPr>
   </w:style>
 </w:styles>
 </file>

</xml_diff>

<commit_message>
add better picture to Unit 2 day 17
</commit_message>
<xml_diff>
--- a/Unit2/Unit2 17.docx
+++ b/Unit2/Unit2 17.docx
@@ -276,10 +276,14 @@
           <w:numId w:val="4"/>
         </w:numPr>
         <w:spacing w:after="240"/>
-      </w:pPr>
-      <w:r>
-        <w:rPr>
-          <w:rFonts w:ascii="Arial" w:hAnsi="Arial" w:cs="Arial"/>
+        <w:rPr>
+          <w:highlight w:val="green"/>
+        </w:rPr>
+      </w:pPr>
+      <w:r>
+        <w:rPr>
+          <w:rFonts w:ascii="Arial" w:hAnsi="Arial" w:cs="Arial"/>
+          <w:highlight w:val="green"/>
         </w:rPr>
         <w:t xml:space="preserve">For visually impaired students we use a tactile graph on paper that allows graph information to be read in printed text and braille as well as providing information through touch by using </w:t>
       </w:r>
@@ -287,6 +291,7 @@
       <w:r>
         <w:rPr>
           <w:rFonts w:ascii="Arial" w:hAnsi="Arial" w:cs="Arial"/>
+          <w:highlight w:val="green"/>
         </w:rPr>
         <w:t>wikkistix</w:t>
       </w:r>
@@ -294,13 +299,31 @@
       <w:r>
         <w:rPr>
           <w:rFonts w:ascii="Arial" w:hAnsi="Arial" w:cs="Arial"/>
-        </w:rPr>
-        <w:t xml:space="preserve">. A sample is included below. The “houses” or cities are represented as circles/spirals with their names written in print and braille next to them. Edges between cities are straight lines made of </w:t>
+          <w:highlight w:val="green"/>
+        </w:rPr>
+        <w:t>. A sample is included below. The “houses” or cities are represen</w:t>
+      </w:r>
+      <w:bookmarkStart w:id="0" w:name="_GoBack"/>
+      <w:r>
+        <w:rPr>
+          <w:rFonts w:ascii="Arial" w:hAnsi="Arial" w:cs="Arial"/>
+          <w:highlight w:val="green"/>
+        </w:rPr>
+        <w:t>ted</w:t>
+      </w:r>
+      <w:bookmarkEnd w:id="0"/>
+      <w:r>
+        <w:rPr>
+          <w:rFonts w:ascii="Arial" w:hAnsi="Arial" w:cs="Arial"/>
+          <w:highlight w:val="green"/>
+        </w:rPr>
+        <w:t xml:space="preserve"> as circles/spirals with their names written in print and braille next to them. Edges between cities are straight lines made of </w:t>
       </w:r>
       <w:proofErr w:type="spellStart"/>
       <w:r>
         <w:rPr>
           <w:rFonts w:ascii="Arial" w:hAnsi="Arial" w:cs="Arial"/>
+          <w:highlight w:val="green"/>
         </w:rPr>
         <w:t>wikkistix</w:t>
       </w:r>
@@ -308,17 +331,20 @@
       <w:r>
         <w:rPr>
           <w:rFonts w:ascii="Arial" w:hAnsi="Arial" w:cs="Arial"/>
-        </w:rPr>
-        <w:t>. Their weights are represented by the number of bars going across them, by a printed number, and a braille number located to the upper right corner of the bars.</w:t>
-      </w:r>
-    </w:p>
-    <w:p>
-      <w:pPr>
-        <w:pStyle w:val="ListParagraph"/>
-        <w:numPr>
-          <w:ilvl w:val="1"/>
-          <w:numId w:val="4"/>
-        </w:numPr>
+          <w:highlight w:val="green"/>
+        </w:rPr>
+        <w:t xml:space="preserve">. Their weights are represented by the number of bars going across them, by a printed number, and a braille number </w:t>
+      </w:r>
+      <w:r>
+        <w:rPr>
+          <w:rFonts w:ascii="Arial" w:hAnsi="Arial" w:cs="Arial"/>
+          <w:highlight w:val="green"/>
+        </w:rPr>
+        <w:t>near the bars.</w:t>
+      </w:r>
+    </w:p>
+    <w:p>
+      <w:pPr>
         <w:spacing w:after="240"/>
       </w:pPr>
       <w:r>
@@ -327,10 +353,10 @@
         </w:rPr>
         <w:lastRenderedPageBreak/>
         <w:drawing>
-          <wp:inline distT="0" distB="0" distL="0" distR="0">
-            <wp:extent cx="3736035" cy="4983376"/>
-            <wp:effectExtent l="5080" t="0" r="3175" b="3175"/>
-            <wp:docPr id="1" name="Picture 1"/>
+          <wp:inline distT="0" distB="0" distL="0" distR="0" wp14:anchorId="04FDCD8B" wp14:editId="17C312A9">
+            <wp:extent cx="4410075" cy="5627281"/>
+            <wp:effectExtent l="1270" t="0" r="0" b="0"/>
+            <wp:docPr id="2" name="Picture 2"/>
             <wp:cNvGraphicFramePr>
               <a:graphicFrameLocks xmlns:a="http://schemas.openxmlformats.org/drawingml/2006/main" noChangeAspect="1"/>
             </wp:cNvGraphicFramePr>
@@ -338,10 +364,10 @@
               <a:graphicData uri="http://schemas.openxmlformats.org/drawingml/2006/picture">
                 <pic:pic xmlns:pic="http://schemas.openxmlformats.org/drawingml/2006/picture">
                   <pic:nvPicPr>
-                    <pic:cNvPr id="0" name="graph_pic.jpg"/>
+                    <pic:cNvPr id="0" name="graph_pic2.jpg"/>
                     <pic:cNvPicPr/>
                   </pic:nvPicPr>
-                  <pic:blipFill>
+                  <pic:blipFill rotWithShape="1">
                     <a:blip r:embed="rId6" cstate="print">
                       <a:extLst>
                         <a:ext uri="{28A0092B-C50C-407E-A947-70E740481C1C}">
@@ -349,18 +375,25 @@
                         </a:ext>
                       </a:extLst>
                     </a:blip>
-                    <a:stretch>
-                      <a:fillRect/>
-                    </a:stretch>
+                    <a:srcRect b="4338"/>
+                    <a:stretch/>
                   </pic:blipFill>
-                  <pic:spPr>
+                  <pic:spPr bwMode="auto">
                     <a:xfrm rot="16200000">
                       <a:off x="0" y="0"/>
-                      <a:ext cx="3741368" cy="4990489"/>
+                      <a:ext cx="4413204" cy="5631274"/>
                     </a:xfrm>
                     <a:prstGeom prst="rect">
                       <a:avLst/>
                     </a:prstGeom>
+                    <a:ln>
+                      <a:noFill/>
+                    </a:ln>
+                    <a:extLst>
+                      <a:ext uri="{53640926-AAD7-44D8-BBD7-CCE9431645EC}">
+                        <a14:shadowObscured xmlns:a14="http://schemas.microsoft.com/office/drawing/2010/main"/>
+                      </a:ext>
+                    </a:extLst>
                   </pic:spPr>
                 </pic:pic>
               </a:graphicData>
@@ -377,12 +410,16 @@
           <w:numId w:val="4"/>
         </w:numPr>
         <w:spacing w:after="240"/>
-      </w:pPr>
-      <w:r>
+        <w:rPr>
+          <w:rFonts w:ascii="Arial" w:hAnsi="Arial" w:cs="Arial"/>
+        </w:rPr>
+      </w:pPr>
+      <w:r>
+        <w:rPr>
+          <w:rFonts w:ascii="Arial" w:hAnsi="Arial" w:cs="Arial"/>
+        </w:rPr>
         <w:t>Although difficult to see, all of the numbers and names have braille labels next to them.</w:t>
       </w:r>
-      <w:bookmarkStart w:id="0" w:name="_GoBack"/>
-      <w:bookmarkEnd w:id="0"/>
     </w:p>
     <w:p>
       <w:pPr>

</xml_diff>

<commit_message>
Add note to Min Spanning Tree activity about placeholders for blind students
</commit_message>
<xml_diff>
--- a/Unit2/Unit2 17.docx
+++ b/Unit2/Unit2 17.docx
@@ -232,8 +232,6 @@
         </w:rPr>
         <w:t xml:space="preserve">Muddy City activity extension. </w:t>
       </w:r>
-      <w:bookmarkStart w:id="0" w:name="_GoBack"/>
-      <w:bookmarkEnd w:id="0"/>
     </w:p>
     <w:p>
       <w:pPr>
@@ -313,47 +311,38 @@
           <w:rFonts w:ascii="Arial" w:hAnsi="Arial" w:cs="Arial"/>
           <w:highlight w:val="green"/>
         </w:rPr>
-        <w:t xml:space="preserve">For visually impaired students we use a tactile graph on paper that allows graph information to be read in printed text and braille as well as providing information through touch by using </w:t>
-      </w:r>
-      <w:proofErr w:type="spellStart"/>
+        <w:t xml:space="preserve">For visually impaired students we use a tactile graph on paper that allows graph information to be read in printed text and braille as well as providing information through touch by using wikkistix. A sample is included below. The “houses” or cities are represented as circles/spirals with their names written in print and braille next to them. Edges between cities are straight lines made of wikkistix. Their weights are represented by the number of bars going across them, by a printed number, and a braille number </w:t>
+      </w:r>
       <w:r>
         <w:rPr>
           <w:rFonts w:ascii="Arial" w:hAnsi="Arial" w:cs="Arial"/>
           <w:highlight w:val="green"/>
         </w:rPr>
-        <w:t>wikkistix</w:t>
-      </w:r>
-      <w:proofErr w:type="spellEnd"/>
-      <w:r>
+        <w:t>near the bars.</w:t>
+      </w:r>
+    </w:p>
+    <w:p>
+      <w:pPr>
+        <w:pStyle w:val="ListParagraph"/>
+        <w:numPr>
+          <w:ilvl w:val="2"/>
+          <w:numId w:val="4"/>
+        </w:numPr>
+        <w:spacing w:after="240"/>
         <w:rPr>
           <w:rFonts w:ascii="Arial" w:hAnsi="Arial" w:cs="Arial"/>
           <w:highlight w:val="green"/>
         </w:rPr>
-        <w:t xml:space="preserve">. A sample is included below. The “houses” or cities are represented as circles/spirals with their names written in print and braille next to them. Edges between cities are straight lines made of </w:t>
-      </w:r>
-      <w:proofErr w:type="spellStart"/>
+      </w:pPr>
       <w:r>
         <w:rPr>
           <w:rFonts w:ascii="Arial" w:hAnsi="Arial" w:cs="Arial"/>
           <w:highlight w:val="green"/>
         </w:rPr>
-        <w:t>wikkistix</w:t>
-      </w:r>
-      <w:proofErr w:type="spellEnd"/>
-      <w:r>
-        <w:rPr>
-          <w:rFonts w:ascii="Arial" w:hAnsi="Arial" w:cs="Arial"/>
-          <w:highlight w:val="green"/>
-        </w:rPr>
-        <w:t xml:space="preserve">. Their weights are represented by the number of bars going across them, by a printed number, and a braille number </w:t>
-      </w:r>
-      <w:r>
-        <w:rPr>
-          <w:rFonts w:ascii="Arial" w:hAnsi="Arial" w:cs="Arial"/>
-          <w:highlight w:val="green"/>
-        </w:rPr>
-        <w:t>near the bars.</w:t>
-      </w:r>
+        <w:t>For students who are completely blind, give them placeholders such as checkers to place on the cities so they can keep track of where they’ve been so far.</w:t>
+      </w:r>
+      <w:bookmarkStart w:id="0" w:name="_GoBack"/>
+      <w:bookmarkEnd w:id="0"/>
     </w:p>
     <w:p>
       <w:pPr>
@@ -783,7 +772,7 @@
         <w:rFonts w:ascii="Courier New" w:hAnsi="Courier New" w:cs="Courier New" w:hint="default"/>
       </w:rPr>
     </w:lvl>
-    <w:lvl w:ilvl="2" w:tplc="04090005" w:tentative="1">
+    <w:lvl w:ilvl="2" w:tplc="04090005">
       <w:start w:val="1"/>
       <w:numFmt w:val="bullet"/>
       <w:lvlText w:val=""/>

</xml_diff>

<commit_message>
Popsicle Sticks Suggestion Added!
Included a comment in the highlighted green area for a recommendation in
using Popsicle Sticks for the "already used" lines in the Muddy Cities
CS unplugged activity.
</commit_message>
<xml_diff>
--- a/Unit2/Unit2 17.docx
+++ b/Unit2/Unit2 17.docx
@@ -1,6 +1,6 @@
 
 <file path=word/document.xml><?xml version="1.0" encoding="utf-8"?>
-<w:document xmlns:wpc="http://schemas.microsoft.com/office/word/2010/wordprocessingCanvas" xmlns:mc="http://schemas.openxmlformats.org/markup-compatibility/2006" xmlns:o="urn:schemas-microsoft-com:office:office" xmlns:r="http://schemas.openxmlformats.org/officeDocument/2006/relationships" xmlns:m="http://schemas.openxmlformats.org/officeDocument/2006/math" xmlns:v="urn:schemas-microsoft-com:vml" xmlns:wp14="http://schemas.microsoft.com/office/word/2010/wordprocessingDrawing" xmlns:wp="http://schemas.openxmlformats.org/drawingml/2006/wordprocessingDrawing" xmlns:w10="urn:schemas-microsoft-com:office:word" xmlns:w="http://schemas.openxmlformats.org/wordprocessingml/2006/main" xmlns:w14="http://schemas.microsoft.com/office/word/2010/wordml" xmlns:wpg="http://schemas.microsoft.com/office/word/2010/wordprocessingGroup" xmlns:wpi="http://schemas.microsoft.com/office/word/2010/wordprocessingInk" xmlns:wne="http://schemas.microsoft.com/office/word/2006/wordml" xmlns:wps="http://schemas.microsoft.com/office/word/2010/wordprocessingShape" mc:Ignorable="w14 wp14">
+<w:document xmlns:wpc="http://schemas.microsoft.com/office/word/2010/wordprocessingCanvas" xmlns:mc="http://schemas.openxmlformats.org/markup-compatibility/2006" xmlns:o="urn:schemas-microsoft-com:office:office" xmlns:r="http://schemas.openxmlformats.org/officeDocument/2006/relationships" xmlns:m="http://schemas.openxmlformats.org/officeDocument/2006/math" xmlns:v="urn:schemas-microsoft-com:vml" xmlns:wp14="http://schemas.microsoft.com/office/word/2010/wordprocessingDrawing" xmlns:wp="http://schemas.openxmlformats.org/drawingml/2006/wordprocessingDrawing" xmlns:w10="urn:schemas-microsoft-com:office:word" xmlns:w="http://schemas.openxmlformats.org/wordprocessingml/2006/main" xmlns:w14="http://schemas.microsoft.com/office/word/2010/wordml" xmlns:w15="http://schemas.microsoft.com/office/word/2012/wordml" xmlns:wpg="http://schemas.microsoft.com/office/word/2010/wordprocessingGroup" xmlns:wpi="http://schemas.microsoft.com/office/word/2010/wordprocessingInk" xmlns:wne="http://schemas.microsoft.com/office/word/2006/wordml" xmlns:wps="http://schemas.microsoft.com/office/word/2010/wordprocessingShape" mc:Ignorable="w14 w15 wp14">
   <w:body>
     <w:p>
       <w:pPr>
@@ -311,7 +311,39 @@
           <w:rFonts w:ascii="Arial" w:hAnsi="Arial" w:cs="Arial"/>
           <w:highlight w:val="green"/>
         </w:rPr>
-        <w:t xml:space="preserve">For visually impaired students we use a tactile graph on paper that allows graph information to be read in printed text and braille as well as providing information through touch by using wikkistix. A sample is included below. The “houses” or cities are represented as circles/spirals with their names written in print and braille next to them. Edges between cities are straight lines made of wikkistix. Their weights are represented by the number of bars going across them, by a printed number, and a braille number </w:t>
+        <w:t xml:space="preserve">For visually impaired students we use a tactile graph on paper that allows graph information to be read in printed text and braille as well as providing information through touch by using </w:t>
+      </w:r>
+      <w:proofErr w:type="spellStart"/>
+      <w:r>
+        <w:rPr>
+          <w:rFonts w:ascii="Arial" w:hAnsi="Arial" w:cs="Arial"/>
+          <w:highlight w:val="green"/>
+        </w:rPr>
+        <w:t>wikkistix</w:t>
+      </w:r>
+      <w:proofErr w:type="spellEnd"/>
+      <w:r>
+        <w:rPr>
+          <w:rFonts w:ascii="Arial" w:hAnsi="Arial" w:cs="Arial"/>
+          <w:highlight w:val="green"/>
+        </w:rPr>
+        <w:t xml:space="preserve">. A sample is included below. The “houses” or cities are represented as circles/spirals with their names written in print and braille next to them. Edges between cities are straight lines made of </w:t>
+      </w:r>
+      <w:proofErr w:type="spellStart"/>
+      <w:r>
+        <w:rPr>
+          <w:rFonts w:ascii="Arial" w:hAnsi="Arial" w:cs="Arial"/>
+          <w:highlight w:val="green"/>
+        </w:rPr>
+        <w:t>wikkistix</w:t>
+      </w:r>
+      <w:proofErr w:type="spellEnd"/>
+      <w:r>
+        <w:rPr>
+          <w:rFonts w:ascii="Arial" w:hAnsi="Arial" w:cs="Arial"/>
+          <w:highlight w:val="green"/>
+        </w:rPr>
+        <w:t xml:space="preserve">. Their weights are represented by the number of bars going across them, by a printed number, and a braille number </w:t>
       </w:r>
       <w:r>
         <w:rPr>
@@ -341,8 +373,38 @@
         </w:rPr>
         <w:t>For students who are completely blind, give them placeholders such as checkers to place on the cities so they can keep track of where they’ve been so far.</w:t>
       </w:r>
+      <w:r>
+        <w:rPr>
+          <w:rFonts w:ascii="Arial" w:hAnsi="Arial" w:cs="Arial"/>
+          <w:highlight w:val="green"/>
+        </w:rPr>
+        <w:t xml:space="preserve"> We highly recommend using </w:t>
+      </w:r>
+      <w:proofErr w:type="gramStart"/>
+      <w:r>
+        <w:rPr>
+          <w:rFonts w:ascii="Arial" w:hAnsi="Arial" w:cs="Arial"/>
+          <w:highlight w:val="green"/>
+        </w:rPr>
+        <w:t>popsicle</w:t>
+      </w:r>
+      <w:proofErr w:type="gramEnd"/>
+      <w:r>
+        <w:rPr>
+          <w:rFonts w:ascii="Arial" w:hAnsi="Arial" w:cs="Arial"/>
+          <w:highlight w:val="green"/>
+        </w:rPr>
+        <w:t xml:space="preserve"> </w:t>
+      </w:r>
       <w:bookmarkStart w:id="0" w:name="_GoBack"/>
       <w:bookmarkEnd w:id="0"/>
+      <w:r>
+        <w:rPr>
+          <w:rFonts w:ascii="Arial" w:hAnsi="Arial" w:cs="Arial"/>
+          <w:highlight w:val="green"/>
+        </w:rPr>
+        <w:t>sticks to place along the lines the students have already used.</w:t>
+      </w:r>
     </w:p>
     <w:p>
       <w:pPr>
@@ -373,7 +435,7 @@
                     <pic:cNvPicPr/>
                   </pic:nvPicPr>
                   <pic:blipFill rotWithShape="1">
-                    <a:blip r:embed="rId6" cstate="print">
+                    <a:blip r:embed="rId5" cstate="print">
                       <a:extLst>
                         <a:ext uri="{28A0092B-C50C-407E-A947-70E740481C1C}">
                           <a14:useLocalDpi xmlns:a14="http://schemas.microsoft.com/office/drawing/2010/main" val="0"/>
@@ -630,8 +692,8 @@
 </file>
 
 <file path=word/numbering.xml><?xml version="1.0" encoding="utf-8"?>
-<w:numbering xmlns:wpc="http://schemas.microsoft.com/office/word/2010/wordprocessingCanvas" xmlns:mc="http://schemas.openxmlformats.org/markup-compatibility/2006" xmlns:o="urn:schemas-microsoft-com:office:office" xmlns:r="http://schemas.openxmlformats.org/officeDocument/2006/relationships" xmlns:m="http://schemas.openxmlformats.org/officeDocument/2006/math" xmlns:v="urn:schemas-microsoft-com:vml" xmlns:wp14="http://schemas.microsoft.com/office/word/2010/wordprocessingDrawing" xmlns:wp="http://schemas.openxmlformats.org/drawingml/2006/wordprocessingDrawing" xmlns:w10="urn:schemas-microsoft-com:office:word" xmlns:w="http://schemas.openxmlformats.org/wordprocessingml/2006/main" xmlns:w14="http://schemas.microsoft.com/office/word/2010/wordml" xmlns:wpg="http://schemas.microsoft.com/office/word/2010/wordprocessingGroup" xmlns:wpi="http://schemas.microsoft.com/office/word/2010/wordprocessingInk" xmlns:wne="http://schemas.microsoft.com/office/word/2006/wordml" xmlns:wps="http://schemas.microsoft.com/office/word/2010/wordprocessingShape" mc:Ignorable="w14 wp14">
-  <w:abstractNum w:abstractNumId="0">
+<w:numbering xmlns:wpc="http://schemas.microsoft.com/office/word/2010/wordprocessingCanvas" xmlns:mc="http://schemas.openxmlformats.org/markup-compatibility/2006" xmlns:o="urn:schemas-microsoft-com:office:office" xmlns:r="http://schemas.openxmlformats.org/officeDocument/2006/relationships" xmlns:m="http://schemas.openxmlformats.org/officeDocument/2006/math" xmlns:v="urn:schemas-microsoft-com:vml" xmlns:wp14="http://schemas.microsoft.com/office/word/2010/wordprocessingDrawing" xmlns:wp="http://schemas.openxmlformats.org/drawingml/2006/wordprocessingDrawing" xmlns:w10="urn:schemas-microsoft-com:office:word" xmlns:w="http://schemas.openxmlformats.org/wordprocessingml/2006/main" xmlns:w14="http://schemas.microsoft.com/office/word/2010/wordml" xmlns:w15="http://schemas.microsoft.com/office/word/2012/wordml" xmlns:wpg="http://schemas.microsoft.com/office/word/2010/wordprocessingGroup" xmlns:wpi="http://schemas.microsoft.com/office/word/2010/wordprocessingInk" xmlns:wne="http://schemas.microsoft.com/office/word/2006/wordml" xmlns:wps="http://schemas.microsoft.com/office/word/2010/wordprocessingShape" mc:Ignorable="w14 w15 wp14">
+  <w:abstractNum w:abstractNumId="0" w15:restartNumberingAfterBreak="0">
     <w:nsid w:val="01BC2CCE"/>
     <w:multiLevelType w:val="hybridMultilevel"/>
     <w:tmpl w:val="23920DA6"/>
@@ -744,7 +806,7 @@
       </w:rPr>
     </w:lvl>
   </w:abstractNum>
-  <w:abstractNum w:abstractNumId="1">
+  <w:abstractNum w:abstractNumId="1" w15:restartNumberingAfterBreak="0">
     <w:nsid w:val="05D443C9"/>
     <w:multiLevelType w:val="hybridMultilevel"/>
     <w:tmpl w:val="9498F686"/>
@@ -857,7 +919,7 @@
       </w:rPr>
     </w:lvl>
   </w:abstractNum>
-  <w:abstractNum w:abstractNumId="2">
+  <w:abstractNum w:abstractNumId="2" w15:restartNumberingAfterBreak="0">
     <w:nsid w:val="428A73F5"/>
     <w:multiLevelType w:val="hybridMultilevel"/>
     <w:tmpl w:val="93D4AFC0"/>
@@ -970,7 +1032,7 @@
       </w:rPr>
     </w:lvl>
   </w:abstractNum>
-  <w:abstractNum w:abstractNumId="3">
+  <w:abstractNum w:abstractNumId="3" w15:restartNumberingAfterBreak="0">
     <w:nsid w:val="692F020D"/>
     <w:multiLevelType w:val="hybridMultilevel"/>
     <w:tmpl w:val="C1F08E1C"/>
@@ -1083,7 +1145,7 @@
       </w:rPr>
     </w:lvl>
   </w:abstractNum>
-  <w:abstractNum w:abstractNumId="4">
+  <w:abstractNum w:abstractNumId="4" w15:restartNumberingAfterBreak="0">
     <w:nsid w:val="7C470AB9"/>
     <w:multiLevelType w:val="hybridMultilevel"/>
     <w:tmpl w:val="30DA8132"/>
@@ -1215,7 +1277,7 @@
 </file>
 
 <file path=word/styles.xml><?xml version="1.0" encoding="utf-8"?>
-<w:styles xmlns:mc="http://schemas.openxmlformats.org/markup-compatibility/2006" xmlns:r="http://schemas.openxmlformats.org/officeDocument/2006/relationships" xmlns:w="http://schemas.openxmlformats.org/wordprocessingml/2006/main" xmlns:w14="http://schemas.microsoft.com/office/word/2010/wordml" mc:Ignorable="w14">
+<w:styles xmlns:mc="http://schemas.openxmlformats.org/markup-compatibility/2006" xmlns:r="http://schemas.openxmlformats.org/officeDocument/2006/relationships" xmlns:w="http://schemas.openxmlformats.org/wordprocessingml/2006/main" xmlns:w14="http://schemas.microsoft.com/office/word/2010/wordml" xmlns:w15="http://schemas.microsoft.com/office/word/2012/wordml" mc:Ignorable="w14 w15">
   <w:docDefaults>
     <w:rPrDefault>
       <w:rPr>
@@ -1231,379 +1293,378 @@
       </w:pPr>
     </w:pPrDefault>
   </w:docDefaults>
-  <w:latentStyles w:defLockedState="0" w:defUIPriority="99" w:defSemiHidden="1" w:defUnhideWhenUsed="1" w:defQFormat="0" w:count="267">
-    <w:lsdException w:name="Normal" w:semiHidden="0" w:uiPriority="0" w:unhideWhenUsed="0" w:qFormat="1"/>
-    <w:lsdException w:name="heading 1" w:semiHidden="0" w:uiPriority="9" w:unhideWhenUsed="0" w:qFormat="1"/>
-    <w:lsdException w:name="heading 2" w:uiPriority="9" w:qFormat="1"/>
-    <w:lsdException w:name="heading 3" w:uiPriority="9" w:qFormat="1"/>
-    <w:lsdException w:name="heading 4" w:uiPriority="9" w:qFormat="1"/>
-    <w:lsdException w:name="heading 5" w:uiPriority="9" w:qFormat="1"/>
-    <w:lsdException w:name="heading 6" w:uiPriority="9" w:qFormat="1"/>
-    <w:lsdException w:name="heading 7" w:uiPriority="9" w:qFormat="1"/>
-    <w:lsdException w:name="heading 8" w:uiPriority="9" w:qFormat="1"/>
-    <w:lsdException w:name="heading 9" w:uiPriority="9" w:qFormat="1"/>
-    <w:lsdException w:name="toc 1" w:uiPriority="39"/>
-    <w:lsdException w:name="toc 2" w:uiPriority="39"/>
-    <w:lsdException w:name="toc 3" w:uiPriority="39"/>
-    <w:lsdException w:name="toc 4" w:uiPriority="39"/>
-    <w:lsdException w:name="toc 5" w:uiPriority="39"/>
-    <w:lsdException w:name="toc 6" w:uiPriority="39"/>
-    <w:lsdException w:name="toc 7" w:uiPriority="39"/>
-    <w:lsdException w:name="toc 8" w:uiPriority="39"/>
-    <w:lsdException w:name="toc 9" w:uiPriority="39"/>
-    <w:lsdException w:name="caption" w:uiPriority="35" w:qFormat="1"/>
-    <w:lsdException w:name="Title" w:semiHidden="0" w:uiPriority="10" w:unhideWhenUsed="0" w:qFormat="1"/>
-    <w:lsdException w:name="Default Paragraph Font" w:uiPriority="1"/>
-    <w:lsdException w:name="Subtitle" w:semiHidden="0" w:uiPriority="11" w:unhideWhenUsed="0" w:qFormat="1"/>
-    <w:lsdException w:name="Strong" w:semiHidden="0" w:uiPriority="22" w:unhideWhenUsed="0" w:qFormat="1"/>
-    <w:lsdException w:name="Emphasis" w:semiHidden="0" w:uiPriority="20" w:unhideWhenUsed="0" w:qFormat="1"/>
-    <w:lsdException w:name="Table Grid" w:semiHidden="0" w:uiPriority="59" w:unhideWhenUsed="0"/>
-    <w:lsdException w:name="Placeholder Text" w:unhideWhenUsed="0"/>
-    <w:lsdException w:name="No Spacing" w:semiHidden="0" w:uiPriority="1" w:unhideWhenUsed="0" w:qFormat="1"/>
-    <w:lsdException w:name="Light Shading" w:semiHidden="0" w:uiPriority="60" w:unhideWhenUsed="0"/>
-    <w:lsdException w:name="Light List" w:semiHidden="0" w:uiPriority="61" w:unhideWhenUsed="0"/>
-    <w:lsdException w:name="Light Grid" w:semiHidden="0" w:uiPriority="62" w:unhideWhenUsed="0"/>
-    <w:lsdException w:name="Medium Shading 1" w:semiHidden="0" w:uiPriority="63" w:unhideWhenUsed="0"/>
-    <w:lsdException w:name="Medium Shading 2" w:semiHidden="0" w:uiPriority="64" w:unhideWhenUsed="0"/>
-    <w:lsdException w:name="Medium List 1" w:semiHidden="0" w:uiPriority="65" w:unhideWhenUsed="0"/>
-    <w:lsdException w:name="Medium List 2" w:semiHidden="0" w:uiPriority="66" w:unhideWhenUsed="0"/>
-    <w:lsdException w:name="Medium Grid 1" w:semiHidden="0" w:uiPriority="67" w:unhideWhenUsed="0"/>
-    <w:lsdException w:name="Medium Grid 2" w:semiHidden="0" w:uiPriority="68" w:unhideWhenUsed="0"/>
-    <w:lsdException w:name="Medium Grid 3" w:semiHidden="0" w:uiPriority="69" w:unhideWhenUsed="0"/>
-    <w:lsdException w:name="Dark List" w:semiHidden="0" w:uiPriority="70" w:unhideWhenUsed="0"/>
-    <w:lsdException w:name="Colorful Shading" w:semiHidden="0" w:uiPriority="71" w:unhideWhenUsed="0"/>
-    <w:lsdException w:name="Colorful List" w:semiHidden="0" w:uiPriority="72" w:unhideWhenUsed="0"/>
-    <w:lsdException w:name="Colorful Grid" w:semiHidden="0" w:uiPriority="73" w:unhideWhenUsed="0"/>
-    <w:lsdException w:name="Light Shading Accent 1" w:semiHidden="0" w:uiPriority="60" w:unhideWhenUsed="0"/>
-    <w:lsdException w:name="Light List Accent 1" w:semiHidden="0" w:uiPriority="61" w:unhideWhenUsed="0"/>
-    <w:lsdException w:name="Light Grid Accent 1" w:semiHidden="0" w:uiPriority="62" w:unhideWhenUsed="0"/>
-    <w:lsdException w:name="Medium Shading 1 Accent 1" w:semiHidden="0" w:uiPriority="63" w:unhideWhenUsed="0"/>
-    <w:lsdException w:name="Medium Shading 2 Accent 1" w:semiHidden="0" w:uiPriority="64" w:unhideWhenUsed="0"/>
-    <w:lsdException w:name="Medium List 1 Accent 1" w:semiHidden="0" w:uiPriority="65" w:unhideWhenUsed="0"/>
-    <w:lsdException w:name="Revision" w:unhideWhenUsed="0"/>
-    <w:lsdException w:name="List Paragraph" w:semiHidden="0" w:uiPriority="34" w:unhideWhenUsed="0" w:qFormat="1"/>
-    <w:lsdException w:name="Quote" w:semiHidden="0" w:uiPriority="29" w:unhideWhenUsed="0" w:qFormat="1"/>
-    <w:lsdException w:name="Intense Quote" w:semiHidden="0" w:uiPriority="30" w:unhideWhenUsed="0" w:qFormat="1"/>
-    <w:lsdException w:name="Medium List 2 Accent 1" w:semiHidden="0" w:uiPriority="66" w:unhideWhenUsed="0"/>
-    <w:lsdException w:name="Medium Grid 1 Accent 1" w:semiHidden="0" w:uiPriority="67" w:unhideWhenUsed="0"/>
-    <w:lsdException w:name="Medium Grid 2 Accent 1" w:semiHidden="0" w:uiPriority="68" w:unhideWhenUsed="0"/>
-    <w:lsdException w:name="Medium Grid 3 Accent 1" w:semiHidden="0" w:uiPriority="69" w:unhideWhenUsed="0"/>
-    <w:lsdException w:name="Dark List Accent 1" w:semiHidden="0" w:uiPriority="70" w:unhideWhenUsed="0"/>
-    <w:lsdException w:name="Colorful Shading Accent 1" w:semiHidden="0" w:uiPriority="71" w:unhideWhenUsed="0"/>
-    <w:lsdException w:name="Colorful List Accent 1" w:semiHidden="0" w:uiPriority="72" w:unhideWhenUsed="0"/>
-    <w:lsdException w:name="Colorful Grid Accent 1" w:semiHidden="0" w:uiPriority="73" w:unhideWhenUsed="0"/>
-    <w:lsdException w:name="Light Shading Accent 2" w:semiHidden="0" w:uiPriority="60" w:unhideWhenUsed="0"/>
-    <w:lsdException w:name="Light List Accent 2" w:semiHidden="0" w:uiPriority="61" w:unhideWhenUsed="0"/>
-    <w:lsdException w:name="Light Grid Accent 2" w:semiHidden="0" w:uiPriority="62" w:unhideWhenUsed="0"/>
-    <w:lsdException w:name="Medium Shading 1 Accent 2" w:semiHidden="0" w:uiPriority="63" w:unhideWhenUsed="0"/>
-    <w:lsdException w:name="Medium Shading 2 Accent 2" w:semiHidden="0" w:uiPriority="64" w:unhideWhenUsed="0"/>
-    <w:lsdException w:name="Medium List 1 Accent 2" w:semiHidden="0" w:uiPriority="65" w:unhideWhenUsed="0"/>
-    <w:lsdException w:name="Medium List 2 Accent 2" w:semiHidden="0" w:uiPriority="66" w:unhideWhenUsed="0"/>
-    <w:lsdException w:name="Medium Grid 1 Accent 2" w:semiHidden="0" w:uiPriority="67" w:unhideWhenUsed="0"/>
-    <w:lsdException w:name="Medium Grid 2 Accent 2" w:semiHidden="0" w:uiPriority="68" w:unhideWhenUsed="0"/>
-    <w:lsdException w:name="Medium Grid 3 Accent 2" w:semiHidden="0" w:uiPriority="69" w:unhideWhenUsed="0"/>
-    <w:lsdException w:name="Dark List Accent 2" w:semiHidden="0" w:uiPriority="70" w:unhideWhenUsed="0"/>
-    <w:lsdException w:name="Colorful Shading Accent 2" w:semiHidden="0" w:uiPriority="71" w:unhideWhenUsed="0"/>
-    <w:lsdException w:name="Colorful List Accent 2" w:semiHidden="0" w:uiPriority="72" w:unhideWhenUsed="0"/>
-    <w:lsdException w:name="Colorful Grid Accent 2" w:semiHidden="0" w:uiPriority="73" w:unhideWhenUsed="0"/>
-    <w:lsdException w:name="Light Shading Accent 3" w:semiHidden="0" w:uiPriority="60" w:unhideWhenUsed="0"/>
-    <w:lsdException w:name="Light List Accent 3" w:semiHidden="0" w:uiPriority="61" w:unhideWhenUsed="0"/>
-    <w:lsdException w:name="Light Grid Accent 3" w:semiHidden="0" w:uiPriority="62" w:unhideWhenUsed="0"/>
-    <w:lsdException w:name="Medium Shading 1 Accent 3" w:semiHidden="0" w:uiPriority="63" w:unhideWhenUsed="0"/>
-    <w:lsdException w:name="Medium Shading 2 Accent 3" w:semiHidden="0" w:uiPriority="64" w:unhideWhenUsed="0"/>
-    <w:lsdException w:name="Medium List 1 Accent 3" w:semiHidden="0" w:uiPriority="65" w:unhideWhenUsed="0"/>
-    <w:lsdException w:name="Medium List 2 Accent 3" w:semiHidden="0" w:uiPriority="66" w:unhideWhenUsed="0"/>
-    <w:lsdException w:name="Medium Grid 1 Accent 3" w:semiHidden="0" w:uiPriority="67" w:unhideWhenUsed="0"/>
-    <w:lsdException w:name="Medium Grid 2 Accent 3" w:semiHidden="0" w:uiPriority="68" w:unhideWhenUsed="0"/>
-    <w:lsdException w:name="Medium Grid 3 Accent 3" w:semiHidden="0" w:uiPriority="69" w:unhideWhenUsed="0"/>
-    <w:lsdException w:name="Dark List Accent 3" w:semiHidden="0" w:uiPriority="70" w:unhideWhenUsed="0"/>
-    <w:lsdException w:name="Colorful Shading Accent 3" w:semiHidden="0" w:uiPriority="71" w:unhideWhenUsed="0"/>
-    <w:lsdException w:name="Colorful List Accent 3" w:semiHidden="0" w:uiPriority="72" w:unhideWhenUsed="0"/>
-    <w:lsdException w:name="Colorful Grid Accent 3" w:semiHidden="0" w:uiPriority="73" w:unhideWhenUsed="0"/>
-    <w:lsdException w:name="Light Shading Accent 4" w:semiHidden="0" w:uiPriority="60" w:unhideWhenUsed="0"/>
-    <w:lsdException w:name="Light List Accent 4" w:semiHidden="0" w:uiPriority="61" w:unhideWhenUsed="0"/>
-    <w:lsdException w:name="Light Grid Accent 4" w:semiHidden="0" w:uiPriority="62" w:unhideWhenUsed="0"/>
-    <w:lsdException w:name="Medium Shading 1 Accent 4" w:semiHidden="0" w:uiPriority="63" w:unhideWhenUsed="0"/>
-    <w:lsdException w:name="Medium Shading 2 Accent 4" w:semiHidden="0" w:uiPriority="64" w:unhideWhenUsed="0"/>
-    <w:lsdException w:name="Medium List 1 Accent 4" w:semiHidden="0" w:uiPriority="65" w:unhideWhenUsed="0"/>
-    <w:lsdException w:name="Medium List 2 Accent 4" w:semiHidden="0" w:uiPriority="66" w:unhideWhenUsed="0"/>
-    <w:lsdException w:name="Medium Grid 1 Accent 4" w:semiHidden="0" w:uiPriority="67" w:unhideWhenUsed="0"/>
-    <w:lsdException w:name="Medium Grid 2 Accent 4" w:semiHidden="0" w:uiPriority="68" w:unhideWhenUsed="0"/>
-    <w:lsdException w:name="Medium Grid 3 Accent 4" w:semiHidden="0" w:uiPriority="69" w:unhideWhenUsed="0"/>
-    <w:lsdException w:name="Dark List Accent 4" w:semiHidden="0" w:uiPriority="70" w:unhideWhenUsed="0"/>
-    <w:lsdException w:name="Colorful Shading Accent 4" w:semiHidden="0" w:uiPriority="71" w:unhideWhenUsed="0"/>
-    <w:lsdException w:name="Colorful List Accent 4" w:semiHidden="0" w:uiPriority="72" w:unhideWhenUsed="0"/>
-    <w:lsdException w:name="Colorful Grid Accent 4" w:semiHidden="0" w:uiPriority="73" w:unhideWhenUsed="0"/>
-    <w:lsdException w:name="Light Shading Accent 5" w:semiHidden="0" w:uiPriority="60" w:unhideWhenUsed="0"/>
-    <w:lsdException w:name="Light List Accent 5" w:semiHidden="0" w:uiPriority="61" w:unhideWhenUsed="0"/>
-    <w:lsdException w:name="Light Grid Accent 5" w:semiHidden="0" w:uiPriority="62" w:unhideWhenUsed="0"/>
-    <w:lsdException w:name="Medium Shading 1 Accent 5" w:semiHidden="0" w:uiPriority="63" w:unhideWhenUsed="0"/>
-    <w:lsdException w:name="Medium Shading 2 Accent 5" w:semiHidden="0" w:uiPriority="64" w:unhideWhenUsed="0"/>
-    <w:lsdException w:name="Medium List 1 Accent 5" w:semiHidden="0" w:uiPriority="65" w:unhideWhenUsed="0"/>
-    <w:lsdException w:name="Medium List 2 Accent 5" w:semiHidden="0" w:uiPriority="66" w:unhideWhenUsed="0"/>
-    <w:lsdException w:name="Medium Grid 1 Accent 5" w:semiHidden="0" w:uiPriority="67" w:unhideWhenUsed="0"/>
-    <w:lsdException w:name="Medium Grid 2 Accent 5" w:semiHidden="0" w:uiPriority="68" w:unhideWhenUsed="0"/>
-    <w:lsdException w:name="Medium Grid 3 Accent 5" w:semiHidden="0" w:uiPriority="69" w:unhideWhenUsed="0"/>
-    <w:lsdException w:name="Dark List Accent 5" w:semiHidden="0" w:uiPriority="70" w:unhideWhenUsed="0"/>
-    <w:lsdException w:name="Colorful Shading Accent 5" w:semiHidden="0" w:uiPriority="71" w:unhideWhenUsed="0"/>
-    <w:lsdException w:name="Colorful List Accent 5" w:semiHidden="0" w:uiPriority="72" w:unhideWhenUsed="0"/>
-    <w:lsdException w:name="Colorful Grid Accent 5" w:semiHidden="0" w:uiPriority="73" w:unhideWhenUsed="0"/>
-    <w:lsdException w:name="Light Shading Accent 6" w:semiHidden="0" w:uiPriority="60" w:unhideWhenUsed="0"/>
-    <w:lsdException w:name="Light List Accent 6" w:semiHidden="0" w:uiPriority="61" w:unhideWhenUsed="0"/>
-    <w:lsdException w:name="Light Grid Accent 6" w:semiHidden="0" w:uiPriority="62" w:unhideWhenUsed="0"/>
-    <w:lsdException w:name="Medium Shading 1 Accent 6" w:semiHidden="0" w:uiPriority="63" w:unhideWhenUsed="0"/>
-    <w:lsdException w:name="Medium Shading 2 Accent 6" w:semiHidden="0" w:uiPriority="64" w:unhideWhenUsed="0"/>
-    <w:lsdException w:name="Medium List 1 Accent 6" w:semiHidden="0" w:uiPriority="65" w:unhideWhenUsed="0"/>
-    <w:lsdException w:name="Medium List 2 Accent 6" w:semiHidden="0" w:uiPriority="66" w:unhideWhenUsed="0"/>
-    <w:lsdException w:name="Medium Grid 1 Accent 6" w:semiHidden="0" w:uiPriority="67" w:unhideWhenUsed="0"/>
-    <w:lsdException w:name="Medium Grid 2 Accent 6" w:semiHidden="0" w:uiPriority="68" w:unhideWhenUsed="0"/>
-    <w:lsdException w:name="Medium Grid 3 Accent 6" w:semiHidden="0" w:uiPriority="69" w:unhideWhenUsed="0"/>
-    <w:lsdException w:name="Dark List Accent 6" w:semiHidden="0" w:uiPriority="70" w:unhideWhenUsed="0"/>
-    <w:lsdException w:name="Colorful Shading Accent 6" w:semiHidden="0" w:uiPriority="71" w:unhideWhenUsed="0"/>
-    <w:lsdException w:name="Colorful List Accent 6" w:semiHidden="0" w:uiPriority="72" w:unhideWhenUsed="0"/>
-    <w:lsdException w:name="Colorful Grid Accent 6" w:semiHidden="0" w:uiPriority="73" w:unhideWhenUsed="0"/>
-    <w:lsdException w:name="Subtle Emphasis" w:semiHidden="0" w:uiPriority="19" w:unhideWhenUsed="0" w:qFormat="1"/>
-    <w:lsdException w:name="Intense Emphasis" w:semiHidden="0" w:uiPriority="21" w:unhideWhenUsed="0" w:qFormat="1"/>
-    <w:lsdException w:name="Subtle Reference" w:semiHidden="0" w:uiPriority="31" w:unhideWhenUsed="0" w:qFormat="1"/>
-    <w:lsdException w:name="Intense Reference" w:semiHidden="0" w:uiPriority="32" w:unhideWhenUsed="0" w:qFormat="1"/>
-    <w:lsdException w:name="Book Title" w:semiHidden="0" w:uiPriority="33" w:unhideWhenUsed="0" w:qFormat="1"/>
-    <w:lsdException w:name="Bibliography" w:uiPriority="37"/>
-    <w:lsdException w:name="TOC Heading" w:uiPriority="39" w:qFormat="1"/>
-  </w:latentStyles>
-  <w:style w:type="paragraph" w:default="1" w:styleId="Normal">
-    <w:name w:val="Normal"/>
-    <w:qFormat/>
-    <w:rsid w:val="00B83ADC"/>
-    <w:rPr>
-      <w:rFonts w:eastAsiaTheme="minorEastAsia"/>
-    </w:rPr>
-  </w:style>
-  <w:style w:type="character" w:default="1" w:styleId="DefaultParagraphFont">
-    <w:name w:val="Default Paragraph Font"/>
-    <w:uiPriority w:val="1"/>
-    <w:semiHidden/>
-    <w:unhideWhenUsed/>
-  </w:style>
-  <w:style w:type="table" w:default="1" w:styleId="TableNormal">
-    <w:name w:val="Normal Table"/>
-    <w:uiPriority w:val="99"/>
-    <w:semiHidden/>
-    <w:unhideWhenUsed/>
-    <w:tblPr>
-      <w:tblInd w:w="0" w:type="dxa"/>
-      <w:tblCellMar>
-        <w:top w:w="0" w:type="dxa"/>
-        <w:left w:w="108" w:type="dxa"/>
-        <w:bottom w:w="0" w:type="dxa"/>
-        <w:right w:w="108" w:type="dxa"/>
-      </w:tblCellMar>
-    </w:tblPr>
-  </w:style>
-  <w:style w:type="numbering" w:default="1" w:styleId="NoList">
-    <w:name w:val="No List"/>
-    <w:uiPriority w:val="99"/>
-    <w:semiHidden/>
-    <w:unhideWhenUsed/>
-  </w:style>
-  <w:style w:type="paragraph" w:styleId="ListParagraph">
-    <w:name w:val="List Paragraph"/>
-    <w:basedOn w:val="Normal"/>
-    <w:uiPriority w:val="34"/>
-    <w:qFormat/>
-    <w:rsid w:val="003F10BB"/>
-    <w:pPr>
-      <w:ind w:left="720"/>
-      <w:contextualSpacing/>
-    </w:pPr>
-  </w:style>
-  <w:style w:type="paragraph" w:styleId="BalloonText">
-    <w:name w:val="Balloon Text"/>
-    <w:basedOn w:val="Normal"/>
-    <w:link w:val="BalloonTextChar"/>
-    <w:uiPriority w:val="99"/>
-    <w:semiHidden/>
-    <w:unhideWhenUsed/>
-    <w:rsid w:val="00A65FDC"/>
-    <w:pPr>
-      <w:spacing w:after="0" w:line="240" w:lineRule="auto"/>
-    </w:pPr>
-    <w:rPr>
-      <w:rFonts w:ascii="Tahoma" w:hAnsi="Tahoma" w:cs="Tahoma"/>
-      <w:sz w:val="16"/>
-      <w:szCs w:val="16"/>
-    </w:rPr>
-  </w:style>
-  <w:style w:type="character" w:customStyle="1" w:styleId="BalloonTextChar">
-    <w:name w:val="Balloon Text Char"/>
-    <w:basedOn w:val="DefaultParagraphFont"/>
-    <w:link w:val="BalloonText"/>
-    <w:uiPriority w:val="99"/>
-    <w:semiHidden/>
-    <w:rsid w:val="00A65FDC"/>
-    <w:rPr>
-      <w:rFonts w:ascii="Tahoma" w:eastAsiaTheme="minorEastAsia" w:hAnsi="Tahoma" w:cs="Tahoma"/>
-      <w:sz w:val="16"/>
-      <w:szCs w:val="16"/>
-    </w:rPr>
-  </w:style>
-</w:styles>
-</file>
-
-<file path=word/stylesWithEffects.xml><?xml version="1.0" encoding="utf-8"?>
-<w:styles xmlns:wpc="http://schemas.microsoft.com/office/word/2010/wordprocessingCanvas" xmlns:mc="http://schemas.openxmlformats.org/markup-compatibility/2006" xmlns:o="urn:schemas-microsoft-com:office:office" xmlns:r="http://schemas.openxmlformats.org/officeDocument/2006/relationships" xmlns:m="http://schemas.openxmlformats.org/officeDocument/2006/math" xmlns:v="urn:schemas-microsoft-com:vml" xmlns:wp14="http://schemas.microsoft.com/office/word/2010/wordprocessingDrawing" xmlns:wp="http://schemas.openxmlformats.org/drawingml/2006/wordprocessingDrawing" xmlns:w10="urn:schemas-microsoft-com:office:word" xmlns:w="http://schemas.openxmlformats.org/wordprocessingml/2006/main" xmlns:w14="http://schemas.microsoft.com/office/word/2010/wordml" xmlns:wpg="http://schemas.microsoft.com/office/word/2010/wordprocessingGroup" xmlns:wpi="http://schemas.microsoft.com/office/word/2010/wordprocessingInk" xmlns:wne="http://schemas.microsoft.com/office/word/2006/wordml" xmlns:wps="http://schemas.microsoft.com/office/word/2010/wordprocessingShape" mc:Ignorable="w14 wp14">
-  <w:docDefaults>
-    <w:rPrDefault>
-      <w:rPr>
-        <w:rFonts w:asciiTheme="minorHAnsi" w:eastAsiaTheme="minorHAnsi" w:hAnsiTheme="minorHAnsi" w:cstheme="minorBidi"/>
-        <w:sz w:val="22"/>
-        <w:szCs w:val="22"/>
-        <w:lang w:val="en-US" w:eastAsia="en-US" w:bidi="ar-SA"/>
-      </w:rPr>
-    </w:rPrDefault>
-    <w:pPrDefault>
-      <w:pPr>
-        <w:spacing w:after="200" w:line="276" w:lineRule="auto"/>
-      </w:pPr>
-    </w:pPrDefault>
-  </w:docDefaults>
-  <w:latentStyles w:defLockedState="0" w:defUIPriority="99" w:defSemiHidden="1" w:defUnhideWhenUsed="1" w:defQFormat="0" w:count="267">
-    <w:lsdException w:name="Normal" w:semiHidden="0" w:uiPriority="0" w:unhideWhenUsed="0" w:qFormat="1"/>
-    <w:lsdException w:name="heading 1" w:semiHidden="0" w:uiPriority="9" w:unhideWhenUsed="0" w:qFormat="1"/>
-    <w:lsdException w:name="heading 2" w:uiPriority="9" w:qFormat="1"/>
-    <w:lsdException w:name="heading 3" w:uiPriority="9" w:qFormat="1"/>
-    <w:lsdException w:name="heading 4" w:uiPriority="9" w:qFormat="1"/>
-    <w:lsdException w:name="heading 5" w:uiPriority="9" w:qFormat="1"/>
-    <w:lsdException w:name="heading 6" w:uiPriority="9" w:qFormat="1"/>
-    <w:lsdException w:name="heading 7" w:uiPriority="9" w:qFormat="1"/>
-    <w:lsdException w:name="heading 8" w:uiPriority="9" w:qFormat="1"/>
-    <w:lsdException w:name="heading 9" w:uiPriority="9" w:qFormat="1"/>
-    <w:lsdException w:name="toc 1" w:uiPriority="39"/>
-    <w:lsdException w:name="toc 2" w:uiPriority="39"/>
-    <w:lsdException w:name="toc 3" w:uiPriority="39"/>
-    <w:lsdException w:name="toc 4" w:uiPriority="39"/>
-    <w:lsdException w:name="toc 5" w:uiPriority="39"/>
-    <w:lsdException w:name="toc 6" w:uiPriority="39"/>
-    <w:lsdException w:name="toc 7" w:uiPriority="39"/>
-    <w:lsdException w:name="toc 8" w:uiPriority="39"/>
-    <w:lsdException w:name="toc 9" w:uiPriority="39"/>
-    <w:lsdException w:name="caption" w:uiPriority="35" w:qFormat="1"/>
-    <w:lsdException w:name="Title" w:semiHidden="0" w:uiPriority="10" w:unhideWhenUsed="0" w:qFormat="1"/>
-    <w:lsdException w:name="Default Paragraph Font" w:uiPriority="1"/>
-    <w:lsdException w:name="Subtitle" w:semiHidden="0" w:uiPriority="11" w:unhideWhenUsed="0" w:qFormat="1"/>
-    <w:lsdException w:name="Strong" w:semiHidden="0" w:uiPriority="22" w:unhideWhenUsed="0" w:qFormat="1"/>
-    <w:lsdException w:name="Emphasis" w:semiHidden="0" w:uiPriority="20" w:unhideWhenUsed="0" w:qFormat="1"/>
-    <w:lsdException w:name="Table Grid" w:semiHidden="0" w:uiPriority="59" w:unhideWhenUsed="0"/>
-    <w:lsdException w:name="Placeholder Text" w:unhideWhenUsed="0"/>
-    <w:lsdException w:name="No Spacing" w:semiHidden="0" w:uiPriority="1" w:unhideWhenUsed="0" w:qFormat="1"/>
-    <w:lsdException w:name="Light Shading" w:semiHidden="0" w:uiPriority="60" w:unhideWhenUsed="0"/>
-    <w:lsdException w:name="Light List" w:semiHidden="0" w:uiPriority="61" w:unhideWhenUsed="0"/>
-    <w:lsdException w:name="Light Grid" w:semiHidden="0" w:uiPriority="62" w:unhideWhenUsed="0"/>
-    <w:lsdException w:name="Medium Shading 1" w:semiHidden="0" w:uiPriority="63" w:unhideWhenUsed="0"/>
-    <w:lsdException w:name="Medium Shading 2" w:semiHidden="0" w:uiPriority="64" w:unhideWhenUsed="0"/>
-    <w:lsdException w:name="Medium List 1" w:semiHidden="0" w:uiPriority="65" w:unhideWhenUsed="0"/>
-    <w:lsdException w:name="Medium List 2" w:semiHidden="0" w:uiPriority="66" w:unhideWhenUsed="0"/>
-    <w:lsdException w:name="Medium Grid 1" w:semiHidden="0" w:uiPriority="67" w:unhideWhenUsed="0"/>
-    <w:lsdException w:name="Medium Grid 2" w:semiHidden="0" w:uiPriority="68" w:unhideWhenUsed="0"/>
-    <w:lsdException w:name="Medium Grid 3" w:semiHidden="0" w:uiPriority="69" w:unhideWhenUsed="0"/>
-    <w:lsdException w:name="Dark List" w:semiHidden="0" w:uiPriority="70" w:unhideWhenUsed="0"/>
-    <w:lsdException w:name="Colorful Shading" w:semiHidden="0" w:uiPriority="71" w:unhideWhenUsed="0"/>
-    <w:lsdException w:name="Colorful List" w:semiHidden="0" w:uiPriority="72" w:unhideWhenUsed="0"/>
-    <w:lsdException w:name="Colorful Grid" w:semiHidden="0" w:uiPriority="73" w:unhideWhenUsed="0"/>
-    <w:lsdException w:name="Light Shading Accent 1" w:semiHidden="0" w:uiPriority="60" w:unhideWhenUsed="0"/>
-    <w:lsdException w:name="Light List Accent 1" w:semiHidden="0" w:uiPriority="61" w:unhideWhenUsed="0"/>
-    <w:lsdException w:name="Light Grid Accent 1" w:semiHidden="0" w:uiPriority="62" w:unhideWhenUsed="0"/>
-    <w:lsdException w:name="Medium Shading 1 Accent 1" w:semiHidden="0" w:uiPriority="63" w:unhideWhenUsed="0"/>
-    <w:lsdException w:name="Medium Shading 2 Accent 1" w:semiHidden="0" w:uiPriority="64" w:unhideWhenUsed="0"/>
-    <w:lsdException w:name="Medium List 1 Accent 1" w:semiHidden="0" w:uiPriority="65" w:unhideWhenUsed="0"/>
-    <w:lsdException w:name="Revision" w:unhideWhenUsed="0"/>
-    <w:lsdException w:name="List Paragraph" w:semiHidden="0" w:uiPriority="34" w:unhideWhenUsed="0" w:qFormat="1"/>
-    <w:lsdException w:name="Quote" w:semiHidden="0" w:uiPriority="29" w:unhideWhenUsed="0" w:qFormat="1"/>
-    <w:lsdException w:name="Intense Quote" w:semiHidden="0" w:uiPriority="30" w:unhideWhenUsed="0" w:qFormat="1"/>
-    <w:lsdException w:name="Medium List 2 Accent 1" w:semiHidden="0" w:uiPriority="66" w:unhideWhenUsed="0"/>
-    <w:lsdException w:name="Medium Grid 1 Accent 1" w:semiHidden="0" w:uiPriority="67" w:unhideWhenUsed="0"/>
-    <w:lsdException w:name="Medium Grid 2 Accent 1" w:semiHidden="0" w:uiPriority="68" w:unhideWhenUsed="0"/>
-    <w:lsdException w:name="Medium Grid 3 Accent 1" w:semiHidden="0" w:uiPriority="69" w:unhideWhenUsed="0"/>
-    <w:lsdException w:name="Dark List Accent 1" w:semiHidden="0" w:uiPriority="70" w:unhideWhenUsed="0"/>
-    <w:lsdException w:name="Colorful Shading Accent 1" w:semiHidden="0" w:uiPriority="71" w:unhideWhenUsed="0"/>
-    <w:lsdException w:name="Colorful List Accent 1" w:semiHidden="0" w:uiPriority="72" w:unhideWhenUsed="0"/>
-    <w:lsdException w:name="Colorful Grid Accent 1" w:semiHidden="0" w:uiPriority="73" w:unhideWhenUsed="0"/>
-    <w:lsdException w:name="Light Shading Accent 2" w:semiHidden="0" w:uiPriority="60" w:unhideWhenUsed="0"/>
-    <w:lsdException w:name="Light List Accent 2" w:semiHidden="0" w:uiPriority="61" w:unhideWhenUsed="0"/>
-    <w:lsdException w:name="Light Grid Accent 2" w:semiHidden="0" w:uiPriority="62" w:unhideWhenUsed="0"/>
-    <w:lsdException w:name="Medium Shading 1 Accent 2" w:semiHidden="0" w:uiPriority="63" w:unhideWhenUsed="0"/>
-    <w:lsdException w:name="Medium Shading 2 Accent 2" w:semiHidden="0" w:uiPriority="64" w:unhideWhenUsed="0"/>
-    <w:lsdException w:name="Medium List 1 Accent 2" w:semiHidden="0" w:uiPriority="65" w:unhideWhenUsed="0"/>
-    <w:lsdException w:name="Medium List 2 Accent 2" w:semiHidden="0" w:uiPriority="66" w:unhideWhenUsed="0"/>
-    <w:lsdException w:name="Medium Grid 1 Accent 2" w:semiHidden="0" w:uiPriority="67" w:unhideWhenUsed="0"/>
-    <w:lsdException w:name="Medium Grid 2 Accent 2" w:semiHidden="0" w:uiPriority="68" w:unhideWhenUsed="0"/>
-    <w:lsdException w:name="Medium Grid 3 Accent 2" w:semiHidden="0" w:uiPriority="69" w:unhideWhenUsed="0"/>
-    <w:lsdException w:name="Dark List Accent 2" w:semiHidden="0" w:uiPriority="70" w:unhideWhenUsed="0"/>
-    <w:lsdException w:name="Colorful Shading Accent 2" w:semiHidden="0" w:uiPriority="71" w:unhideWhenUsed="0"/>
-    <w:lsdException w:name="Colorful List Accent 2" w:semiHidden="0" w:uiPriority="72" w:unhideWhenUsed="0"/>
-    <w:lsdException w:name="Colorful Grid Accent 2" w:semiHidden="0" w:uiPriority="73" w:unhideWhenUsed="0"/>
-    <w:lsdException w:name="Light Shading Accent 3" w:semiHidden="0" w:uiPriority="60" w:unhideWhenUsed="0"/>
-    <w:lsdException w:name="Light List Accent 3" w:semiHidden="0" w:uiPriority="61" w:unhideWhenUsed="0"/>
-    <w:lsdException w:name="Light Grid Accent 3" w:semiHidden="0" w:uiPriority="62" w:unhideWhenUsed="0"/>
-    <w:lsdException w:name="Medium Shading 1 Accent 3" w:semiHidden="0" w:uiPriority="63" w:unhideWhenUsed="0"/>
-    <w:lsdException w:name="Medium Shading 2 Accent 3" w:semiHidden="0" w:uiPriority="64" w:unhideWhenUsed="0"/>
-    <w:lsdException w:name="Medium List 1 Accent 3" w:semiHidden="0" w:uiPriority="65" w:unhideWhenUsed="0"/>
-    <w:lsdException w:name="Medium List 2 Accent 3" w:semiHidden="0" w:uiPriority="66" w:unhideWhenUsed="0"/>
-    <w:lsdException w:name="Medium Grid 1 Accent 3" w:semiHidden="0" w:uiPriority="67" w:unhideWhenUsed="0"/>
-    <w:lsdException w:name="Medium Grid 2 Accent 3" w:semiHidden="0" w:uiPriority="68" w:unhideWhenUsed="0"/>
-    <w:lsdException w:name="Medium Grid 3 Accent 3" w:semiHidden="0" w:uiPriority="69" w:unhideWhenUsed="0"/>
-    <w:lsdException w:name="Dark List Accent 3" w:semiHidden="0" w:uiPriority="70" w:unhideWhenUsed="0"/>
-    <w:lsdException w:name="Colorful Shading Accent 3" w:semiHidden="0" w:uiPriority="71" w:unhideWhenUsed="0"/>
-    <w:lsdException w:name="Colorful List Accent 3" w:semiHidden="0" w:uiPriority="72" w:unhideWhenUsed="0"/>
-    <w:lsdException w:name="Colorful Grid Accent 3" w:semiHidden="0" w:uiPriority="73" w:unhideWhenUsed="0"/>
-    <w:lsdException w:name="Light Shading Accent 4" w:semiHidden="0" w:uiPriority="60" w:unhideWhenUsed="0"/>
-    <w:lsdException w:name="Light List Accent 4" w:semiHidden="0" w:uiPriority="61" w:unhideWhenUsed="0"/>
-    <w:lsdException w:name="Light Grid Accent 4" w:semiHidden="0" w:uiPriority="62" w:unhideWhenUsed="0"/>
-    <w:lsdException w:name="Medium Shading 1 Accent 4" w:semiHidden="0" w:uiPriority="63" w:unhideWhenUsed="0"/>
-    <w:lsdException w:name="Medium Shading 2 Accent 4" w:semiHidden="0" w:uiPriority="64" w:unhideWhenUsed="0"/>
-    <w:lsdException w:name="Medium List 1 Accent 4" w:semiHidden="0" w:uiPriority="65" w:unhideWhenUsed="0"/>
-    <w:lsdException w:name="Medium List 2 Accent 4" w:semiHidden="0" w:uiPriority="66" w:unhideWhenUsed="0"/>
-    <w:lsdException w:name="Medium Grid 1 Accent 4" w:semiHidden="0" w:uiPriority="67" w:unhideWhenUsed="0"/>
-    <w:lsdException w:name="Medium Grid 2 Accent 4" w:semiHidden="0" w:uiPriority="68" w:unhideWhenUsed="0"/>
-    <w:lsdException w:name="Medium Grid 3 Accent 4" w:semiHidden="0" w:uiPriority="69" w:unhideWhenUsed="0"/>
-    <w:lsdException w:name="Dark List Accent 4" w:semiHidden="0" w:uiPriority="70" w:unhideWhenUsed="0"/>
-    <w:lsdException w:name="Colorful Shading Accent 4" w:semiHidden="0" w:uiPriority="71" w:unhideWhenUsed="0"/>
-    <w:lsdException w:name="Colorful List Accent 4" w:semiHidden="0" w:uiPriority="72" w:unhideWhenUsed="0"/>
-    <w:lsdException w:name="Colorful Grid Accent 4" w:semiHidden="0" w:uiPriority="73" w:unhideWhenUsed="0"/>
-    <w:lsdException w:name="Light Shading Accent 5" w:semiHidden="0" w:uiPriority="60" w:unhideWhenUsed="0"/>
-    <w:lsdException w:name="Light List Accent 5" w:semiHidden="0" w:uiPriority="61" w:unhideWhenUsed="0"/>
-    <w:lsdException w:name="Light Grid Accent 5" w:semiHidden="0" w:uiPriority="62" w:unhideWhenUsed="0"/>
-    <w:lsdException w:name="Medium Shading 1 Accent 5" w:semiHidden="0" w:uiPriority="63" w:unhideWhenUsed="0"/>
-    <w:lsdException w:name="Medium Shading 2 Accent 5" w:semiHidden="0" w:uiPriority="64" w:unhideWhenUsed="0"/>
-    <w:lsdException w:name="Medium List 1 Accent 5" w:semiHidden="0" w:uiPriority="65" w:unhideWhenUsed="0"/>
-    <w:lsdException w:name="Medium List 2 Accent 5" w:semiHidden="0" w:uiPriority="66" w:unhideWhenUsed="0"/>
-    <w:lsdException w:name="Medium Grid 1 Accent 5" w:semiHidden="0" w:uiPriority="67" w:unhideWhenUsed="0"/>
-    <w:lsdException w:name="Medium Grid 2 Accent 5" w:semiHidden="0" w:uiPriority="68" w:unhideWhenUsed="0"/>
-    <w:lsdException w:name="Medium Grid 3 Accent 5" w:semiHidden="0" w:uiPriority="69" w:unhideWhenUsed="0"/>
-    <w:lsdException w:name="Dark List Accent 5" w:semiHidden="0" w:uiPriority="70" w:unhideWhenUsed="0"/>
-    <w:lsdException w:name="Colorful Shading Accent 5" w:semiHidden="0" w:uiPriority="71" w:unhideWhenUsed="0"/>
-    <w:lsdException w:name="Colorful List Accent 5" w:semiHidden="0" w:uiPriority="72" w:unhideWhenUsed="0"/>
-    <w:lsdException w:name="Colorful Grid Accent 5" w:semiHidden="0" w:uiPriority="73" w:unhideWhenUsed="0"/>
-    <w:lsdException w:name="Light Shading Accent 6" w:semiHidden="0" w:uiPriority="60" w:unhideWhenUsed="0"/>
-    <w:lsdException w:name="Light List Accent 6" w:semiHidden="0" w:uiPriority="61" w:unhideWhenUsed="0"/>
-    <w:lsdException w:name="Light Grid Accent 6" w:semiHidden="0" w:uiPriority="62" w:unhideWhenUsed="0"/>
-    <w:lsdException w:name="Medium Shading 1 Accent 6" w:semiHidden="0" w:uiPriority="63" w:unhideWhenUsed="0"/>
-    <w:lsdException w:name="Medium Shading 2 Accent 6" w:semiHidden="0" w:uiPriority="64" w:unhideWhenUsed="0"/>
-    <w:lsdException w:name="Medium List 1 Accent 6" w:semiHidden="0" w:uiPriority="65" w:unhideWhenUsed="0"/>
-    <w:lsdException w:name="Medium List 2 Accent 6" w:semiHidden="0" w:uiPriority="66" w:unhideWhenUsed="0"/>
-    <w:lsdException w:name="Medium Grid 1 Accent 6" w:semiHidden="0" w:uiPriority="67" w:unhideWhenUsed="0"/>
-    <w:lsdException w:name="Medium Grid 2 Accent 6" w:semiHidden="0" w:uiPriority="68" w:unhideWhenUsed="0"/>
-    <w:lsdException w:name="Medium Grid 3 Accent 6" w:semiHidden="0" w:uiPriority="69" w:unhideWhenUsed="0"/>
-    <w:lsdException w:name="Dark List Accent 6" w:semiHidden="0" w:uiPriority="70" w:unhideWhenUsed="0"/>
-    <w:lsdException w:name="Colorful Shading Accent 6" w:semiHidden="0" w:uiPriority="71" w:unhideWhenUsed="0"/>
-    <w:lsdException w:name="Colorful List Accent 6" w:semiHidden="0" w:uiPriority="72" w:unhideWhenUsed="0"/>
-    <w:lsdException w:name="Colorful Grid Accent 6" w:semiHidden="0" w:uiPriority="73" w:unhideWhenUsed="0"/>
-    <w:lsdException w:name="Subtle Emphasis" w:semiHidden="0" w:uiPriority="19" w:unhideWhenUsed="0" w:qFormat="1"/>
-    <w:lsdException w:name="Intense Emphasis" w:semiHidden="0" w:uiPriority="21" w:unhideWhenUsed="0" w:qFormat="1"/>
-    <w:lsdException w:name="Subtle Reference" w:semiHidden="0" w:uiPriority="31" w:unhideWhenUsed="0" w:qFormat="1"/>
-    <w:lsdException w:name="Intense Reference" w:semiHidden="0" w:uiPriority="32" w:unhideWhenUsed="0" w:qFormat="1"/>
-    <w:lsdException w:name="Book Title" w:semiHidden="0" w:uiPriority="33" w:unhideWhenUsed="0" w:qFormat="1"/>
-    <w:lsdException w:name="Bibliography" w:uiPriority="37"/>
-    <w:lsdException w:name="TOC Heading" w:uiPriority="39" w:qFormat="1"/>
+  <w:latentStyles w:defLockedState="0" w:defUIPriority="99" w:defSemiHidden="0" w:defUnhideWhenUsed="0" w:defQFormat="0" w:count="371">
+    <w:lsdException w:name="Normal" w:uiPriority="0" w:qFormat="1"/>
+    <w:lsdException w:name="heading 1" w:uiPriority="9" w:qFormat="1"/>
+    <w:lsdException w:name="heading 2" w:semiHidden="1" w:uiPriority="9" w:unhideWhenUsed="1" w:qFormat="1"/>
+    <w:lsdException w:name="heading 3" w:semiHidden="1" w:uiPriority="9" w:unhideWhenUsed="1" w:qFormat="1"/>
+    <w:lsdException w:name="heading 4" w:semiHidden="1" w:uiPriority="9" w:unhideWhenUsed="1" w:qFormat="1"/>
+    <w:lsdException w:name="heading 5" w:semiHidden="1" w:uiPriority="9" w:unhideWhenUsed="1" w:qFormat="1"/>
+    <w:lsdException w:name="heading 6" w:semiHidden="1" w:uiPriority="9" w:unhideWhenUsed="1" w:qFormat="1"/>
+    <w:lsdException w:name="heading 7" w:semiHidden="1" w:uiPriority="9" w:unhideWhenUsed="1" w:qFormat="1"/>
+    <w:lsdException w:name="heading 8" w:semiHidden="1" w:uiPriority="9" w:unhideWhenUsed="1" w:qFormat="1"/>
+    <w:lsdException w:name="heading 9" w:semiHidden="1" w:uiPriority="9" w:unhideWhenUsed="1" w:qFormat="1"/>
+    <w:lsdException w:name="index 1" w:semiHidden="1" w:unhideWhenUsed="1"/>
+    <w:lsdException w:name="index 2" w:semiHidden="1" w:unhideWhenUsed="1"/>
+    <w:lsdException w:name="index 3" w:semiHidden="1" w:unhideWhenUsed="1"/>
+    <w:lsdException w:name="index 4" w:semiHidden="1" w:unhideWhenUsed="1"/>
+    <w:lsdException w:name="index 5" w:semiHidden="1" w:unhideWhenUsed="1"/>
+    <w:lsdException w:name="index 6" w:semiHidden="1" w:unhideWhenUsed="1"/>
+    <w:lsdException w:name="index 7" w:semiHidden="1" w:unhideWhenUsed="1"/>
+    <w:lsdException w:name="index 8" w:semiHidden="1" w:unhideWhenUsed="1"/>
+    <w:lsdException w:name="index 9" w:semiHidden="1" w:unhideWhenUsed="1"/>
+    <w:lsdException w:name="toc 1" w:semiHidden="1" w:uiPriority="39" w:unhideWhenUsed="1"/>
+    <w:lsdException w:name="toc 2" w:semiHidden="1" w:uiPriority="39" w:unhideWhenUsed="1"/>
+    <w:lsdException w:name="toc 3" w:semiHidden="1" w:uiPriority="39" w:unhideWhenUsed="1"/>
+    <w:lsdException w:name="toc 4" w:semiHidden="1" w:uiPriority="39" w:unhideWhenUsed="1"/>
+    <w:lsdException w:name="toc 5" w:semiHidden="1" w:uiPriority="39" w:unhideWhenUsed="1"/>
+    <w:lsdException w:name="toc 6" w:semiHidden="1" w:uiPriority="39" w:unhideWhenUsed="1"/>
+    <w:lsdException w:name="toc 7" w:semiHidden="1" w:uiPriority="39" w:unhideWhenUsed="1"/>
+    <w:lsdException w:name="toc 8" w:semiHidden="1" w:uiPriority="39" w:unhideWhenUsed="1"/>
+    <w:lsdException w:name="toc 9" w:semiHidden="1" w:uiPriority="39" w:unhideWhenUsed="1"/>
+    <w:lsdException w:name="Normal Indent" w:semiHidden="1" w:unhideWhenUsed="1"/>
+    <w:lsdException w:name="footnote text" w:semiHidden="1" w:unhideWhenUsed="1"/>
+    <w:lsdException w:name="annotation text" w:semiHidden="1" w:unhideWhenUsed="1"/>
+    <w:lsdException w:name="header" w:semiHidden="1" w:unhideWhenUsed="1"/>
+    <w:lsdException w:name="footer" w:semiHidden="1" w:unhideWhenUsed="1"/>
+    <w:lsdException w:name="index heading" w:semiHidden="1" w:unhideWhenUsed="1"/>
+    <w:lsdException w:name="caption" w:semiHidden="1" w:uiPriority="35" w:unhideWhenUsed="1" w:qFormat="1"/>
+    <w:lsdException w:name="table of figures" w:semiHidden="1" w:unhideWhenUsed="1"/>
+    <w:lsdException w:name="envelope address" w:semiHidden="1" w:unhideWhenUsed="1"/>
+    <w:lsdException w:name="envelope return" w:semiHidden="1" w:unhideWhenUsed="1"/>
+    <w:lsdException w:name="footnote reference" w:semiHidden="1" w:unhideWhenUsed="1"/>
+    <w:lsdException w:name="annotation reference" w:semiHidden="1" w:unhideWhenUsed="1"/>
+    <w:lsdException w:name="line number" w:semiHidden="1" w:unhideWhenUsed="1"/>
+    <w:lsdException w:name="page number" w:semiHidden="1" w:unhideWhenUsed="1"/>
+    <w:lsdException w:name="endnote reference" w:semiHidden="1" w:unhideWhenUsed="1"/>
+    <w:lsdException w:name="endnote text" w:semiHidden="1" w:unhideWhenUsed="1"/>
+    <w:lsdException w:name="table of authorities" w:semiHidden="1" w:unhideWhenUsed="1"/>
+    <w:lsdException w:name="macro" w:semiHidden="1" w:unhideWhenUsed="1"/>
+    <w:lsdException w:name="toa heading" w:semiHidden="1" w:unhideWhenUsed="1"/>
+    <w:lsdException w:name="List" w:semiHidden="1" w:unhideWhenUsed="1"/>
+    <w:lsdException w:name="List Bullet" w:semiHidden="1" w:unhideWhenUsed="1"/>
+    <w:lsdException w:name="List Number" w:semiHidden="1" w:unhideWhenUsed="1"/>
+    <w:lsdException w:name="List 2" w:semiHidden="1" w:unhideWhenUsed="1"/>
+    <w:lsdException w:name="List 3" w:semiHidden="1" w:unhideWhenUsed="1"/>
+    <w:lsdException w:name="List 4" w:semiHidden="1" w:unhideWhenUsed="1"/>
+    <w:lsdException w:name="List 5" w:semiHidden="1" w:unhideWhenUsed="1"/>
+    <w:lsdException w:name="List Bullet 2" w:semiHidden="1" w:unhideWhenUsed="1"/>
+    <w:lsdException w:name="List Bullet 3" w:semiHidden="1" w:unhideWhenUsed="1"/>
+    <w:lsdException w:name="List Bullet 4" w:semiHidden="1" w:unhideWhenUsed="1"/>
+    <w:lsdException w:name="List Bullet 5" w:semiHidden="1" w:unhideWhenUsed="1"/>
+    <w:lsdException w:name="List Number 2" w:semiHidden="1" w:unhideWhenUsed="1"/>
+    <w:lsdException w:name="List Number 3" w:semiHidden="1" w:unhideWhenUsed="1"/>
+    <w:lsdException w:name="List Number 4" w:semiHidden="1" w:unhideWhenUsed="1"/>
+    <w:lsdException w:name="List Number 5" w:semiHidden="1" w:unhideWhenUsed="1"/>
+    <w:lsdException w:name="Title" w:uiPriority="10" w:qFormat="1"/>
+    <w:lsdException w:name="Closing" w:semiHidden="1" w:unhideWhenUsed="1"/>
+    <w:lsdException w:name="Signature" w:semiHidden="1" w:unhideWhenUsed="1"/>
+    <w:lsdException w:name="Default Paragraph Font" w:semiHidden="1" w:uiPriority="1" w:unhideWhenUsed="1"/>
+    <w:lsdException w:name="Body Text" w:semiHidden="1" w:unhideWhenUsed="1"/>
+    <w:lsdException w:name="Body Text Indent" w:semiHidden="1" w:unhideWhenUsed="1"/>
+    <w:lsdException w:name="List Continue" w:semiHidden="1" w:unhideWhenUsed="1"/>
+    <w:lsdException w:name="List Continue 2" w:semiHidden="1" w:unhideWhenUsed="1"/>
+    <w:lsdException w:name="List Continue 3" w:semiHidden="1" w:unhideWhenUsed="1"/>
+    <w:lsdException w:name="List Continue 4" w:semiHidden="1" w:unhideWhenUsed="1"/>
+    <w:lsdException w:name="List Continue 5" w:semiHidden="1" w:unhideWhenUsed="1"/>
+    <w:lsdException w:name="Message Header" w:semiHidden="1" w:unhideWhenUsed="1"/>
+    <w:lsdException w:name="Subtitle" w:uiPriority="11" w:qFormat="1"/>
+    <w:lsdException w:name="Salutation" w:semiHidden="1" w:unhideWhenUsed="1"/>
+    <w:lsdException w:name="Date" w:semiHidden="1" w:unhideWhenUsed="1"/>
+    <w:lsdException w:name="Body Text First Indent" w:semiHidden="1" w:unhideWhenUsed="1"/>
+    <w:lsdException w:name="Body Text First Indent 2" w:semiHidden="1" w:unhideWhenUsed="1"/>
+    <w:lsdException w:name="Note Heading" w:semiHidden="1" w:unhideWhenUsed="1"/>
+    <w:lsdException w:name="Body Text 2" w:semiHidden="1" w:unhideWhenUsed="1"/>
+    <w:lsdException w:name="Body Text 3" w:semiHidden="1" w:unhideWhenUsed="1"/>
+    <w:lsdException w:name="Body Text Indent 2" w:semiHidden="1" w:unhideWhenUsed="1"/>
+    <w:lsdException w:name="Body Text Indent 3" w:semiHidden="1" w:unhideWhenUsed="1"/>
+    <w:lsdException w:name="Block Text" w:semiHidden="1" w:unhideWhenUsed="1"/>
+    <w:lsdException w:name="Hyperlink" w:semiHidden="1" w:unhideWhenUsed="1"/>
+    <w:lsdException w:name="FollowedHyperlink" w:semiHidden="1" w:unhideWhenUsed="1"/>
+    <w:lsdException w:name="Strong" w:uiPriority="22" w:qFormat="1"/>
+    <w:lsdException w:name="Emphasis" w:uiPriority="20" w:qFormat="1"/>
+    <w:lsdException w:name="Document Map" w:semiHidden="1" w:unhideWhenUsed="1"/>
+    <w:lsdException w:name="Plain Text" w:semiHidden="1" w:unhideWhenUsed="1"/>
+    <w:lsdException w:name="E-mail Signature" w:semiHidden="1" w:unhideWhenUsed="1"/>
+    <w:lsdException w:name="HTML Top of Form" w:semiHidden="1" w:unhideWhenUsed="1"/>
+    <w:lsdException w:name="HTML Bottom of Form" w:semiHidden="1" w:unhideWhenUsed="1"/>
+    <w:lsdException w:name="Normal (Web)" w:semiHidden="1" w:unhideWhenUsed="1"/>
+    <w:lsdException w:name="HTML Acronym" w:semiHidden="1" w:unhideWhenUsed="1"/>
+    <w:lsdException w:name="HTML Address" w:semiHidden="1" w:unhideWhenUsed="1"/>
+    <w:lsdException w:name="HTML Cite" w:semiHidden="1" w:unhideWhenUsed="1"/>
+    <w:lsdException w:name="HTML Code" w:semiHidden="1" w:unhideWhenUsed="1"/>
+    <w:lsdException w:name="HTML Definition" w:semiHidden="1" w:unhideWhenUsed="1"/>
+    <w:lsdException w:name="HTML Keyboard" w:semiHidden="1" w:unhideWhenUsed="1"/>
+    <w:lsdException w:name="HTML Preformatted" w:semiHidden="1" w:unhideWhenUsed="1"/>
+    <w:lsdException w:name="HTML Sample" w:semiHidden="1" w:unhideWhenUsed="1"/>
+    <w:lsdException w:name="HTML Typewriter" w:semiHidden="1" w:unhideWhenUsed="1"/>
+    <w:lsdException w:name="HTML Variable" w:semiHidden="1" w:unhideWhenUsed="1"/>
+    <w:lsdException w:name="Normal Table" w:semiHidden="1" w:unhideWhenUsed="1"/>
+    <w:lsdException w:name="annotation subject" w:semiHidden="1" w:unhideWhenUsed="1"/>
+    <w:lsdException w:name="No List" w:semiHidden="1" w:unhideWhenUsed="1"/>
+    <w:lsdException w:name="Outline List 1" w:semiHidden="1" w:unhideWhenUsed="1"/>
+    <w:lsdException w:name="Outline List 2" w:semiHidden="1" w:unhideWhenUsed="1"/>
+    <w:lsdException w:name="Outline List 3" w:semiHidden="1" w:unhideWhenUsed="1"/>
+    <w:lsdException w:name="Table Simple 1" w:semiHidden="1" w:unhideWhenUsed="1"/>
+    <w:lsdException w:name="Table Simple 2" w:semiHidden="1" w:unhideWhenUsed="1"/>
+    <w:lsdException w:name="Table Simple 3" w:semiHidden="1" w:unhideWhenUsed="1"/>
+    <w:lsdException w:name="Table Classic 1" w:semiHidden="1" w:unhideWhenUsed="1"/>
+    <w:lsdException w:name="Table Classic 2" w:semiHidden="1" w:unhideWhenUsed="1"/>
+    <w:lsdException w:name="Table Classic 3" w:semiHidden="1" w:unhideWhenUsed="1"/>
+    <w:lsdException w:name="Table Classic 4" w:semiHidden="1" w:unhideWhenUsed="1"/>
+    <w:lsdException w:name="Table Colorful 1" w:semiHidden="1" w:unhideWhenUsed="1"/>
+    <w:lsdException w:name="Table Colorful 2" w:semiHidden="1" w:unhideWhenUsed="1"/>
+    <w:lsdException w:name="Table Colorful 3" w:semiHidden="1" w:unhideWhenUsed="1"/>
+    <w:lsdException w:name="Table Columns 1" w:semiHidden="1" w:unhideWhenUsed="1"/>
+    <w:lsdException w:name="Table Columns 2" w:semiHidden="1" w:unhideWhenUsed="1"/>
+    <w:lsdException w:name="Table Columns 3" w:semiHidden="1" w:unhideWhenUsed="1"/>
+    <w:lsdException w:name="Table Columns 4" w:semiHidden="1" w:unhideWhenUsed="1"/>
+    <w:lsdException w:name="Table Columns 5" w:semiHidden="1" w:unhideWhenUsed="1"/>
+    <w:lsdException w:name="Table Grid 1" w:semiHidden="1" w:unhideWhenUsed="1"/>
+    <w:lsdException w:name="Table Grid 2" w:semiHidden="1" w:unhideWhenUsed="1"/>
+    <w:lsdException w:name="Table Grid 3" w:semiHidden="1" w:unhideWhenUsed="1"/>
+    <w:lsdException w:name="Table Grid 4" w:semiHidden="1" w:unhideWhenUsed="1"/>
+    <w:lsdException w:name="Table Grid 5" w:semiHidden="1" w:unhideWhenUsed="1"/>
+    <w:lsdException w:name="Table Grid 6" w:semiHidden="1" w:unhideWhenUsed="1"/>
+    <w:lsdException w:name="Table Grid 7" w:semiHidden="1" w:unhideWhenUsed="1"/>
+    <w:lsdException w:name="Table Grid 8" w:semiHidden="1" w:unhideWhenUsed="1"/>
+    <w:lsdException w:name="Table List 1" w:semiHidden="1" w:unhideWhenUsed="1"/>
+    <w:lsdException w:name="Table List 2" w:semiHidden="1" w:unhideWhenUsed="1"/>
+    <w:lsdException w:name="Table List 3" w:semiHidden="1" w:unhideWhenUsed="1"/>
+    <w:lsdException w:name="Table List 4" w:semiHidden="1" w:unhideWhenUsed="1"/>
+    <w:lsdException w:name="Table List 5" w:semiHidden="1" w:unhideWhenUsed="1"/>
+    <w:lsdException w:name="Table List 6" w:semiHidden="1" w:unhideWhenUsed="1"/>
+    <w:lsdException w:name="Table List 7" w:semiHidden="1" w:unhideWhenUsed="1"/>
+    <w:lsdException w:name="Table List 8" w:semiHidden="1" w:unhideWhenUsed="1"/>
+    <w:lsdException w:name="Table 3D effects 1" w:semiHidden="1" w:unhideWhenUsed="1"/>
+    <w:lsdException w:name="Table 3D effects 2" w:semiHidden="1" w:unhideWhenUsed="1"/>
+    <w:lsdException w:name="Table 3D effects 3" w:semiHidden="1" w:unhideWhenUsed="1"/>
+    <w:lsdException w:name="Table Contemporary" w:semiHidden="1" w:unhideWhenUsed="1"/>
+    <w:lsdException w:name="Table Elegant" w:semiHidden="1" w:unhideWhenUsed="1"/>
+    <w:lsdException w:name="Table Professional" w:semiHidden="1" w:unhideWhenUsed="1"/>
+    <w:lsdException w:name="Table Subtle 1" w:semiHidden="1" w:unhideWhenUsed="1"/>
+    <w:lsdException w:name="Table Subtle 2" w:semiHidden="1" w:unhideWhenUsed="1"/>
+    <w:lsdException w:name="Table Web 1" w:semiHidden="1" w:unhideWhenUsed="1"/>
+    <w:lsdException w:name="Table Web 2" w:semiHidden="1" w:unhideWhenUsed="1"/>
+    <w:lsdException w:name="Table Web 3" w:semiHidden="1" w:unhideWhenUsed="1"/>
+    <w:lsdException w:name="Balloon Text" w:semiHidden="1" w:unhideWhenUsed="1"/>
+    <w:lsdException w:name="Table Grid" w:uiPriority="59"/>
+    <w:lsdException w:name="Table Theme" w:semiHidden="1" w:unhideWhenUsed="1"/>
+    <w:lsdException w:name="Placeholder Text" w:semiHidden="1"/>
+    <w:lsdException w:name="No Spacing" w:uiPriority="1" w:qFormat="1"/>
+    <w:lsdException w:name="Light Shading" w:uiPriority="60"/>
+    <w:lsdException w:name="Light List" w:uiPriority="61"/>
+    <w:lsdException w:name="Light Grid" w:uiPriority="62"/>
+    <w:lsdException w:name="Medium Shading 1" w:uiPriority="63"/>
+    <w:lsdException w:name="Medium Shading 2" w:uiPriority="64"/>
+    <w:lsdException w:name="Medium List 1" w:uiPriority="65"/>
+    <w:lsdException w:name="Medium List 2" w:uiPriority="66"/>
+    <w:lsdException w:name="Medium Grid 1" w:uiPriority="67"/>
+    <w:lsdException w:name="Medium Grid 2" w:uiPriority="68"/>
+    <w:lsdException w:name="Medium Grid 3" w:uiPriority="69"/>
+    <w:lsdException w:name="Dark List" w:uiPriority="70"/>
+    <w:lsdException w:name="Colorful Shading" w:uiPriority="71"/>
+    <w:lsdException w:name="Colorful List" w:uiPriority="72"/>
+    <w:lsdException w:name="Colorful Grid" w:uiPriority="73"/>
+    <w:lsdException w:name="Light Shading Accent 1" w:uiPriority="60"/>
+    <w:lsdException w:name="Light List Accent 1" w:uiPriority="61"/>
+    <w:lsdException w:name="Light Grid Accent 1" w:uiPriority="62"/>
+    <w:lsdException w:name="Medium Shading 1 Accent 1" w:uiPriority="63"/>
+    <w:lsdException w:name="Medium Shading 2 Accent 1" w:uiPriority="64"/>
+    <w:lsdException w:name="Medium List 1 Accent 1" w:uiPriority="65"/>
+    <w:lsdException w:name="Revision" w:semiHidden="1"/>
+    <w:lsdException w:name="List Paragraph" w:uiPriority="34" w:qFormat="1"/>
+    <w:lsdException w:name="Quote" w:uiPriority="29" w:qFormat="1"/>
+    <w:lsdException w:name="Intense Quote" w:uiPriority="30" w:qFormat="1"/>
+    <w:lsdException w:name="Medium List 2 Accent 1" w:uiPriority="66"/>
+    <w:lsdException w:name="Medium Grid 1 Accent 1" w:uiPriority="67"/>
+    <w:lsdException w:name="Medium Grid 2 Accent 1" w:uiPriority="68"/>
+    <w:lsdException w:name="Medium Grid 3 Accent 1" w:uiPriority="69"/>
+    <w:lsdException w:name="Dark List Accent 1" w:uiPriority="70"/>
+    <w:lsdException w:name="Colorful Shading Accent 1" w:uiPriority="71"/>
+    <w:lsdException w:name="Colorful List Accent 1" w:uiPriority="72"/>
+    <w:lsdException w:name="Colorful Grid Accent 1" w:uiPriority="73"/>
+    <w:lsdException w:name="Light Shading Accent 2" w:uiPriority="60"/>
+    <w:lsdException w:name="Light List Accent 2" w:uiPriority="61"/>
+    <w:lsdException w:name="Light Grid Accent 2" w:uiPriority="62"/>
+    <w:lsdException w:name="Medium Shading 1 Accent 2" w:uiPriority="63"/>
+    <w:lsdException w:name="Medium Shading 2 Accent 2" w:uiPriority="64"/>
+    <w:lsdException w:name="Medium List 1 Accent 2" w:uiPriority="65"/>
+    <w:lsdException w:name="Medium List 2 Accent 2" w:uiPriority="66"/>
+    <w:lsdException w:name="Medium Grid 1 Accent 2" w:uiPriority="67"/>
+    <w:lsdException w:name="Medium Grid 2 Accent 2" w:uiPriority="68"/>
+    <w:lsdException w:name="Medium Grid 3 Accent 2" w:uiPriority="69"/>
+    <w:lsdException w:name="Dark List Accent 2" w:uiPriority="70"/>
+    <w:lsdException w:name="Colorful Shading Accent 2" w:uiPriority="71"/>
+    <w:lsdException w:name="Colorful List Accent 2" w:uiPriority="72"/>
+    <w:lsdException w:name="Colorful Grid Accent 2" w:uiPriority="73"/>
+    <w:lsdException w:name="Light Shading Accent 3" w:uiPriority="60"/>
+    <w:lsdException w:name="Light List Accent 3" w:uiPriority="61"/>
+    <w:lsdException w:name="Light Grid Accent 3" w:uiPriority="62"/>
+    <w:lsdException w:name="Medium Shading 1 Accent 3" w:uiPriority="63"/>
+    <w:lsdException w:name="Medium Shading 2 Accent 3" w:uiPriority="64"/>
+    <w:lsdException w:name="Medium List 1 Accent 3" w:uiPriority="65"/>
+    <w:lsdException w:name="Medium List 2 Accent 3" w:uiPriority="66"/>
+    <w:lsdException w:name="Medium Grid 1 Accent 3" w:uiPriority="67"/>
+    <w:lsdException w:name="Medium Grid 2 Accent 3" w:uiPriority="68"/>
+    <w:lsdException w:name="Medium Grid 3 Accent 3" w:uiPriority="69"/>
+    <w:lsdException w:name="Dark List Accent 3" w:uiPriority="70"/>
+    <w:lsdException w:name="Colorful Shading Accent 3" w:uiPriority="71"/>
+    <w:lsdException w:name="Colorful List Accent 3" w:uiPriority="72"/>
+    <w:lsdException w:name="Colorful Grid Accent 3" w:uiPriority="73"/>
+    <w:lsdException w:name="Light Shading Accent 4" w:uiPriority="60"/>
+    <w:lsdException w:name="Light List Accent 4" w:uiPriority="61"/>
+    <w:lsdException w:name="Light Grid Accent 4" w:uiPriority="62"/>
+    <w:lsdException w:name="Medium Shading 1 Accent 4" w:uiPriority="63"/>
+    <w:lsdException w:name="Medium Shading 2 Accent 4" w:uiPriority="64"/>
+    <w:lsdException w:name="Medium List 1 Accent 4" w:uiPriority="65"/>
+    <w:lsdException w:name="Medium List 2 Accent 4" w:uiPriority="66"/>
+    <w:lsdException w:name="Medium Grid 1 Accent 4" w:uiPriority="67"/>
+    <w:lsdException w:name="Medium Grid 2 Accent 4" w:uiPriority="68"/>
+    <w:lsdException w:name="Medium Grid 3 Accent 4" w:uiPriority="69"/>
+    <w:lsdException w:name="Dark List Accent 4" w:uiPriority="70"/>
+    <w:lsdException w:name="Colorful Shading Accent 4" w:uiPriority="71"/>
+    <w:lsdException w:name="Colorful List Accent 4" w:uiPriority="72"/>
+    <w:lsdException w:name="Colorful Grid Accent 4" w:uiPriority="73"/>
+    <w:lsdException w:name="Light Shading Accent 5" w:uiPriority="60"/>
+    <w:lsdException w:name="Light List Accent 5" w:uiPriority="61"/>
+    <w:lsdException w:name="Light Grid Accent 5" w:uiPriority="62"/>
+    <w:lsdException w:name="Medium Shading 1 Accent 5" w:uiPriority="63"/>
+    <w:lsdException w:name="Medium Shading 2 Accent 5" w:uiPriority="64"/>
+    <w:lsdException w:name="Medium List 1 Accent 5" w:uiPriority="65"/>
+    <w:lsdException w:name="Medium List 2 Accent 5" w:uiPriority="66"/>
+    <w:lsdException w:name="Medium Grid 1 Accent 5" w:uiPriority="67"/>
+    <w:lsdException w:name="Medium Grid 2 Accent 5" w:uiPriority="68"/>
+    <w:lsdException w:name="Medium Grid 3 Accent 5" w:uiPriority="69"/>
+    <w:lsdException w:name="Dark List Accent 5" w:uiPriority="70"/>
+    <w:lsdException w:name="Colorful Shading Accent 5" w:uiPriority="71"/>
+    <w:lsdException w:name="Colorful List Accent 5" w:uiPriority="72"/>
+    <w:lsdException w:name="Colorful Grid Accent 5" w:uiPriority="73"/>
+    <w:lsdException w:name="Light Shading Accent 6" w:uiPriority="60"/>
+    <w:lsdException w:name="Light List Accent 6" w:uiPriority="61"/>
+    <w:lsdException w:name="Light Grid Accent 6" w:uiPriority="62"/>
+    <w:lsdException w:name="Medium Shading 1 Accent 6" w:uiPriority="63"/>
+    <w:lsdException w:name="Medium Shading 2 Accent 6" w:uiPriority="64"/>
+    <w:lsdException w:name="Medium List 1 Accent 6" w:uiPriority="65"/>
+    <w:lsdException w:name="Medium List 2 Accent 6" w:uiPriority="66"/>
+    <w:lsdException w:name="Medium Grid 1 Accent 6" w:uiPriority="67"/>
+    <w:lsdException w:name="Medium Grid 2 Accent 6" w:uiPriority="68"/>
+    <w:lsdException w:name="Medium Grid 3 Accent 6" w:uiPriority="69"/>
+    <w:lsdException w:name="Dark List Accent 6" w:uiPriority="70"/>
+    <w:lsdException w:name="Colorful Shading Accent 6" w:uiPriority="71"/>
+    <w:lsdException w:name="Colorful List Accent 6" w:uiPriority="72"/>
+    <w:lsdException w:name="Colorful Grid Accent 6" w:uiPriority="73"/>
+    <w:lsdException w:name="Subtle Emphasis" w:uiPriority="19" w:qFormat="1"/>
+    <w:lsdException w:name="Intense Emphasis" w:uiPriority="21" w:qFormat="1"/>
+    <w:lsdException w:name="Subtle Reference" w:uiPriority="31" w:qFormat="1"/>
+    <w:lsdException w:name="Intense Reference" w:uiPriority="32" w:qFormat="1"/>
+    <w:lsdException w:name="Book Title" w:uiPriority="33" w:qFormat="1"/>
+    <w:lsdException w:name="Bibliography" w:semiHidden="1" w:uiPriority="37" w:unhideWhenUsed="1"/>
+    <w:lsdException w:name="TOC Heading" w:semiHidden="1" w:uiPriority="39" w:unhideWhenUsed="1" w:qFormat="1"/>
+    <w:lsdException w:name="Plain Table 1" w:uiPriority="41"/>
+    <w:lsdException w:name="Plain Table 2" w:uiPriority="42"/>
+    <w:lsdException w:name="Plain Table 3" w:uiPriority="43"/>
+    <w:lsdException w:name="Plain Table 4" w:uiPriority="44"/>
+    <w:lsdException w:name="Plain Table 5" w:uiPriority="45"/>
+    <w:lsdException w:name="Grid Table Light" w:uiPriority="40"/>
+    <w:lsdException w:name="Grid Table 1 Light" w:uiPriority="46"/>
+    <w:lsdException w:name="Grid Table 2" w:uiPriority="47"/>
+    <w:lsdException w:name="Grid Table 3" w:uiPriority="48"/>
+    <w:lsdException w:name="Grid Table 4" w:uiPriority="49"/>
+    <w:lsdException w:name="Grid Table 5 Dark" w:uiPriority="50"/>
+    <w:lsdException w:name="Grid Table 6 Colorful" w:uiPriority="51"/>
+    <w:lsdException w:name="Grid Table 7 Colorful" w:uiPriority="52"/>
+    <w:lsdException w:name="Grid Table 1 Light Accent 1" w:uiPriority="46"/>
+    <w:lsdException w:name="Grid Table 2 Accent 1" w:uiPriority="47"/>
+    <w:lsdException w:name="Grid Table 3 Accent 1" w:uiPriority="48"/>
+    <w:lsdException w:name="Grid Table 4 Accent 1" w:uiPriority="49"/>
+    <w:lsdException w:name="Grid Table 5 Dark Accent 1" w:uiPriority="50"/>
+    <w:lsdException w:name="Grid Table 6 Colorful Accent 1" w:uiPriority="51"/>
+    <w:lsdException w:name="Grid Table 7 Colorful Accent 1" w:uiPriority="52"/>
+    <w:lsdException w:name="Grid Table 1 Light Accent 2" w:uiPriority="46"/>
+    <w:lsdException w:name="Grid Table 2 Accent 2" w:uiPriority="47"/>
+    <w:lsdException w:name="Grid Table 3 Accent 2" w:uiPriority="48"/>
+    <w:lsdException w:name="Grid Table 4 Accent 2" w:uiPriority="49"/>
+    <w:lsdException w:name="Grid Table 5 Dark Accent 2" w:uiPriority="50"/>
+    <w:lsdException w:name="Grid Table 6 Colorful Accent 2" w:uiPriority="51"/>
+    <w:lsdException w:name="Grid Table 7 Colorful Accent 2" w:uiPriority="52"/>
+    <w:lsdException w:name="Grid Table 1 Light Accent 3" w:uiPriority="46"/>
+    <w:lsdException w:name="Grid Table 2 Accent 3" w:uiPriority="47"/>
+    <w:lsdException w:name="Grid Table 3 Accent 3" w:uiPriority="48"/>
+    <w:lsdException w:name="Grid Table 4 Accent 3" w:uiPriority="49"/>
+    <w:lsdException w:name="Grid Table 5 Dark Accent 3" w:uiPriority="50"/>
+    <w:lsdException w:name="Grid Table 6 Colorful Accent 3" w:uiPriority="51"/>
+    <w:lsdException w:name="Grid Table 7 Colorful Accent 3" w:uiPriority="52"/>
+    <w:lsdException w:name="Grid Table 1 Light Accent 4" w:uiPriority="46"/>
+    <w:lsdException w:name="Grid Table 2 Accent 4" w:uiPriority="47"/>
+    <w:lsdException w:name="Grid Table 3 Accent 4" w:uiPriority="48"/>
+    <w:lsdException w:name="Grid Table 4 Accent 4" w:uiPriority="49"/>
+    <w:lsdException w:name="Grid Table 5 Dark Accent 4" w:uiPriority="50"/>
+    <w:lsdException w:name="Grid Table 6 Colorful Accent 4" w:uiPriority="51"/>
+    <w:lsdException w:name="Grid Table 7 Colorful Accent 4" w:uiPriority="52"/>
+    <w:lsdException w:name="Grid Table 1 Light Accent 5" w:uiPriority="46"/>
+    <w:lsdException w:name="Grid Table 2 Accent 5" w:uiPriority="47"/>
+    <w:lsdException w:name="Grid Table 3 Accent 5" w:uiPriority="48"/>
+    <w:lsdException w:name="Grid Table 4 Accent 5" w:uiPriority="49"/>
+    <w:lsdException w:name="Grid Table 5 Dark Accent 5" w:uiPriority="50"/>
+    <w:lsdException w:name="Grid Table 6 Colorful Accent 5" w:uiPriority="51"/>
+    <w:lsdException w:name="Grid Table 7 Colorful Accent 5" w:uiPriority="52"/>
+    <w:lsdException w:name="Grid Table 1 Light Accent 6" w:uiPriority="46"/>
+    <w:lsdException w:name="Grid Table 2 Accent 6" w:uiPriority="47"/>
+    <w:lsdException w:name="Grid Table 3 Accent 6" w:uiPriority="48"/>
+    <w:lsdException w:name="Grid Table 4 Accent 6" w:uiPriority="49"/>
+    <w:lsdException w:name="Grid Table 5 Dark Accent 6" w:uiPriority="50"/>
+    <w:lsdException w:name="Grid Table 6 Colorful Accent 6" w:uiPriority="51"/>
+    <w:lsdException w:name="Grid Table 7 Colorful Accent 6" w:uiPriority="52"/>
+    <w:lsdException w:name="List Table 1 Light" w:uiPriority="46"/>
+    <w:lsdException w:name="List Table 2" w:uiPriority="47"/>
+    <w:lsdException w:name="List Table 3" w:uiPriority="48"/>
+    <w:lsdException w:name="List Table 4" w:uiPriority="49"/>
+    <w:lsdException w:name="List Table 5 Dark" w:uiPriority="50"/>
+    <w:lsdException w:name="List Table 6 Colorful" w:uiPriority="51"/>
+    <w:lsdException w:name="List Table 7 Colorful" w:uiPriority="52"/>
+    <w:lsdException w:name="List Table 1 Light Accent 1" w:uiPriority="46"/>
+    <w:lsdException w:name="List Table 2 Accent 1" w:uiPriority="47"/>
+    <w:lsdException w:name="List Table 3 Accent 1" w:uiPriority="48"/>
+    <w:lsdException w:name="List Table 4 Accent 1" w:uiPriority="49"/>
+    <w:lsdException w:name="List Table 5 Dark Accent 1" w:uiPriority="50"/>
+    <w:lsdException w:name="List Table 6 Colorful Accent 1" w:uiPriority="51"/>
+    <w:lsdException w:name="List Table 7 Colorful Accent 1" w:uiPriority="52"/>
+    <w:lsdException w:name="List Table 1 Light Accent 2" w:uiPriority="46"/>
+    <w:lsdException w:name="List Table 2 Accent 2" w:uiPriority="47"/>
+    <w:lsdException w:name="List Table 3 Accent 2" w:uiPriority="48"/>
+    <w:lsdException w:name="List Table 4 Accent 2" w:uiPriority="49"/>
+    <w:lsdException w:name="List Table 5 Dark Accent 2" w:uiPriority="50"/>
+    <w:lsdException w:name="List Table 6 Colorful Accent 2" w:uiPriority="51"/>
+    <w:lsdException w:name="List Table 7 Colorful Accent 2" w:uiPriority="52"/>
+    <w:lsdException w:name="List Table 1 Light Accent 3" w:uiPriority="46"/>
+    <w:lsdException w:name="List Table 2 Accent 3" w:uiPriority="47"/>
+    <w:lsdException w:name="List Table 3 Accent 3" w:uiPriority="48"/>
+    <w:lsdException w:name="List Table 4 Accent 3" w:uiPriority="49"/>
+    <w:lsdException w:name="List Table 5 Dark Accent 3" w:uiPriority="50"/>
+    <w:lsdException w:name="List Table 6 Colorful Accent 3" w:uiPriority="51"/>
+    <w:lsdException w:name="List Table 7 Colorful Accent 3" w:uiPriority="52"/>
+    <w:lsdException w:name="List Table 1 Light Accent 4" w:uiPriority="46"/>
+    <w:lsdException w:name="List Table 2 Accent 4" w:uiPriority="47"/>
+    <w:lsdException w:name="List Table 3 Accent 4" w:uiPriority="48"/>
+    <w:lsdException w:name="List Table 4 Accent 4" w:uiPriority="49"/>
+    <w:lsdException w:name="List Table 5 Dark Accent 4" w:uiPriority="50"/>
+    <w:lsdException w:name="List Table 6 Colorful Accent 4" w:uiPriority="51"/>
+    <w:lsdException w:name="List Table 7 Colorful Accent 4" w:uiPriority="52"/>
+    <w:lsdException w:name="List Table 1 Light Accent 5" w:uiPriority="46"/>
+    <w:lsdException w:name="List Table 2 Accent 5" w:uiPriority="47"/>
+    <w:lsdException w:name="List Table 3 Accent 5" w:uiPriority="48"/>
+    <w:lsdException w:name="List Table 4 Accent 5" w:uiPriority="49"/>
+    <w:lsdException w:name="List Table 5 Dark Accent 5" w:uiPriority="50"/>
+    <w:lsdException w:name="List Table 6 Colorful Accent 5" w:uiPriority="51"/>
+    <w:lsdException w:name="List Table 7 Colorful Accent 5" w:uiPriority="52"/>
+    <w:lsdException w:name="List Table 1 Light Accent 6" w:uiPriority="46"/>
+    <w:lsdException w:name="List Table 2 Accent 6" w:uiPriority="47"/>
+    <w:lsdException w:name="List Table 3 Accent 6" w:uiPriority="48"/>
+    <w:lsdException w:name="List Table 4 Accent 6" w:uiPriority="49"/>
+    <w:lsdException w:name="List Table 5 Dark Accent 6" w:uiPriority="50"/>
+    <w:lsdException w:name="List Table 6 Colorful Accent 6" w:uiPriority="51"/>
+    <w:lsdException w:name="List Table 7 Colorful Accent 6" w:uiPriority="52"/>
   </w:latentStyles>
   <w:style w:type="paragraph" w:default="1" w:styleId="Normal">
     <w:name w:val="Normal"/>

</xml_diff>